<commit_message>
Report updated with Technology Selections Added
</commit_message>
<xml_diff>
--- a/Implementation Report.docx
+++ b/Implementation Report.docx
@@ -97,27 +97,69 @@
       </w:r>
     </w:p>
     <w:p>
-      <w:r>
+      <w:pPr>
+        <w:rPr>
+          <w:rFonts w:ascii="Times New Roman" w:eastAsia="Calibri" w:hAnsi="Times New Roman" w:cs="Times New Roman"/>
+          <w:sz w:val="24"/>
+          <w:szCs w:val="24"/>
+        </w:rPr>
+      </w:pPr>
+      <w:r>
+        <w:rPr>
+          <w:rFonts w:ascii="Times New Roman" w:eastAsia="Calibri" w:hAnsi="Times New Roman" w:cs="Times New Roman"/>
+          <w:sz w:val="24"/>
+          <w:szCs w:val="24"/>
+        </w:rPr>
         <w:t>Mainly we focused on creating our</w:t>
       </w:r>
       <w:r>
+        <w:rPr>
+          <w:rFonts w:ascii="Times New Roman" w:eastAsia="Calibri" w:hAnsi="Times New Roman" w:cs="Times New Roman"/>
+          <w:sz w:val="24"/>
+          <w:szCs w:val="24"/>
+        </w:rPr>
         <w:t xml:space="preserve"> project</w:t>
       </w:r>
       <w:r>
+        <w:rPr>
+          <w:rFonts w:ascii="Times New Roman" w:eastAsia="Calibri" w:hAnsi="Times New Roman" w:cs="Times New Roman"/>
+          <w:sz w:val="24"/>
+          <w:szCs w:val="24"/>
+        </w:rPr>
         <w:t xml:space="preserve"> as a web application and </w:t>
       </w:r>
       <w:r>
+        <w:rPr>
+          <w:rFonts w:ascii="Times New Roman" w:eastAsia="Calibri" w:hAnsi="Times New Roman" w:cs="Times New Roman"/>
+          <w:sz w:val="24"/>
+          <w:szCs w:val="24"/>
+        </w:rPr>
         <w:t xml:space="preserve">developed the </w:t>
       </w:r>
       <w:r>
+        <w:rPr>
+          <w:rFonts w:ascii="Times New Roman" w:eastAsia="Calibri" w:hAnsi="Times New Roman" w:cs="Times New Roman"/>
+          <w:sz w:val="24"/>
+          <w:szCs w:val="24"/>
+        </w:rPr>
         <w:t xml:space="preserve">Frontend and back end for our web application mainly based on React </w:t>
       </w:r>
       <w:proofErr w:type="spellStart"/>
       <w:r>
+        <w:rPr>
+          <w:rFonts w:ascii="Times New Roman" w:eastAsia="Calibri" w:hAnsi="Times New Roman" w:cs="Times New Roman"/>
+          <w:sz w:val="24"/>
+          <w:szCs w:val="24"/>
+        </w:rPr>
         <w:t>Js</w:t>
       </w:r>
       <w:proofErr w:type="spellEnd"/>
       <w:r>
+        <w:rPr>
+          <w:rFonts w:ascii="Times New Roman" w:eastAsia="Calibri" w:hAnsi="Times New Roman" w:cs="Times New Roman"/>
+          <w:sz w:val="24"/>
+          <w:szCs w:val="24"/>
+        </w:rPr>
         <w:t>. The table below shows the core technologies used in our application.</w:t>
       </w:r>
     </w:p>
@@ -301,24 +343,194 @@
       <w:r>
         <w:t xml:space="preserve">Table </w:t>
       </w:r>
-      <w:fldSimple w:instr=" SEQ Table \* ARABIC ">
-        <w:r>
-          <w:rPr>
-            <w:noProof/>
-          </w:rPr>
-          <w:t>1</w:t>
-        </w:r>
-      </w:fldSimple>
+      <w:r>
+        <w:fldChar w:fldCharType="begin"/>
+      </w:r>
+      <w:r>
+        <w:instrText xml:space="preserve"> SEQ Table \* ARABIC </w:instrText>
+      </w:r>
+      <w:r>
+        <w:fldChar w:fldCharType="separate"/>
+      </w:r>
+      <w:r>
+        <w:rPr>
+          <w:noProof/>
+        </w:rPr>
+        <w:t>1</w:t>
+      </w:r>
+      <w:r>
+        <w:fldChar w:fldCharType="end"/>
+      </w:r>
       <w:r>
         <w:t>.3 - Technologies Used</w:t>
       </w:r>
     </w:p>
     <w:p>
-      <w:r>
+      <w:pPr>
+        <w:tabs>
+          <w:tab w:val="left" w:pos="7000"/>
+        </w:tabs>
+        <w:jc w:val="both"/>
+        <w:rPr>
+          <w:rFonts w:ascii="Times New Roman" w:eastAsia="Calibri" w:hAnsi="Times New Roman" w:cs="Times New Roman"/>
+          <w:sz w:val="24"/>
+          <w:szCs w:val="24"/>
+        </w:rPr>
+      </w:pPr>
+      <w:r>
+        <w:rPr>
+          <w:rFonts w:ascii="Times New Roman" w:eastAsia="Calibri" w:hAnsi="Times New Roman" w:cs="Times New Roman"/>
+          <w:sz w:val="24"/>
+          <w:szCs w:val="24"/>
+        </w:rPr>
         <w:t>With the development of technology</w:t>
+      </w:r>
+      <w:r>
+        <w:rPr>
+          <w:rFonts w:ascii="Times New Roman" w:eastAsia="Calibri" w:hAnsi="Times New Roman" w:cs="Times New Roman"/>
+          <w:sz w:val="24"/>
+          <w:szCs w:val="24"/>
+        </w:rPr>
+        <w:t xml:space="preserve"> the field of prediction systems are relatively developed and improved.</w:t>
+      </w:r>
+      <w:r>
+        <w:t xml:space="preserve"> </w:t>
       </w:r>
       <w:bookmarkStart w:id="0" w:name="_GoBack"/>
       <w:bookmarkEnd w:id="0"/>
+      <w:r>
+        <w:rPr>
+          <w:rFonts w:ascii="Times New Roman" w:eastAsia="Calibri" w:hAnsi="Times New Roman" w:cs="Times New Roman"/>
+          <w:sz w:val="24"/>
+          <w:szCs w:val="24"/>
+        </w:rPr>
+        <w:t>An entire dissertation can</w:t>
+      </w:r>
+      <w:r>
+        <w:rPr>
+          <w:rFonts w:ascii="Times New Roman" w:eastAsia="Calibri" w:hAnsi="Times New Roman" w:cs="Times New Roman"/>
+          <w:sz w:val="24"/>
+          <w:szCs w:val="24"/>
+        </w:rPr>
+        <w:t xml:space="preserve"> be written about the development and </w:t>
+      </w:r>
+      <w:r>
+        <w:rPr>
+          <w:rFonts w:ascii="Times New Roman" w:eastAsia="Calibri" w:hAnsi="Times New Roman" w:cs="Times New Roman"/>
+          <w:sz w:val="24"/>
+          <w:szCs w:val="24"/>
+        </w:rPr>
+        <w:t xml:space="preserve">software process we’re using within </w:t>
+      </w:r>
+      <w:r>
+        <w:rPr>
+          <w:rFonts w:ascii="Times New Roman" w:eastAsia="Calibri" w:hAnsi="Times New Roman" w:cs="Times New Roman"/>
+          <w:sz w:val="24"/>
+          <w:szCs w:val="24"/>
+        </w:rPr>
+        <w:t xml:space="preserve">this project. </w:t>
+      </w:r>
+      <w:r>
+        <w:rPr>
+          <w:rFonts w:ascii="Times New Roman" w:eastAsia="Calibri" w:hAnsi="Times New Roman" w:cs="Times New Roman"/>
+          <w:sz w:val="24"/>
+          <w:szCs w:val="24"/>
+        </w:rPr>
+        <w:t>This section provides</w:t>
+      </w:r>
+      <w:r>
+        <w:rPr>
+          <w:rFonts w:ascii="Times New Roman" w:eastAsia="Calibri" w:hAnsi="Times New Roman" w:cs="Times New Roman"/>
+          <w:sz w:val="24"/>
+          <w:szCs w:val="24"/>
+        </w:rPr>
+        <w:t xml:space="preserve"> a concise summary of the development process, highlighting the most salient points</w:t>
+      </w:r>
+      <w:r>
+        <w:rPr>
+          <w:rFonts w:ascii="Times New Roman" w:eastAsia="Calibri" w:hAnsi="Times New Roman" w:cs="Times New Roman"/>
+          <w:sz w:val="24"/>
+          <w:szCs w:val="24"/>
+        </w:rPr>
+        <w:t xml:space="preserve"> and parts in our project.</w:t>
+      </w:r>
+    </w:p>
+    <w:p>
+      <w:pPr>
+        <w:tabs>
+          <w:tab w:val="left" w:pos="7000"/>
+        </w:tabs>
+        <w:jc w:val="both"/>
+        <w:rPr>
+          <w:rFonts w:ascii="Times New Roman" w:eastAsia="Calibri" w:hAnsi="Times New Roman" w:cs="Times New Roman"/>
+          <w:sz w:val="24"/>
+          <w:szCs w:val="24"/>
+        </w:rPr>
+      </w:pPr>
+      <w:r>
+        <w:rPr>
+          <w:rFonts w:ascii="Times New Roman" w:eastAsia="Calibri" w:hAnsi="Times New Roman" w:cs="Times New Roman"/>
+          <w:sz w:val="24"/>
+          <w:szCs w:val="24"/>
+        </w:rPr>
+        <w:t>Our system is developed with a Feature Driven Methodology</w:t>
+      </w:r>
+      <w:r>
+        <w:rPr>
+          <w:rFonts w:ascii="Times New Roman" w:eastAsia="Calibri" w:hAnsi="Times New Roman" w:cs="Times New Roman"/>
+          <w:sz w:val="24"/>
+          <w:szCs w:val="24"/>
+        </w:rPr>
+        <w:t xml:space="preserve"> which will be similar to the waterfall methodology which is used mostly in the industry.</w:t>
+      </w:r>
+      <w:r>
+        <w:rPr>
+          <w:rFonts w:ascii="Times New Roman" w:eastAsia="Calibri" w:hAnsi="Times New Roman" w:cs="Times New Roman"/>
+          <w:sz w:val="24"/>
+          <w:szCs w:val="24"/>
+        </w:rPr>
+        <w:t xml:space="preserve"> We used this method to get the main benefits of the structured </w:t>
+      </w:r>
+      <w:r>
+        <w:rPr>
+          <w:rFonts w:ascii="Times New Roman" w:eastAsia="Calibri" w:hAnsi="Times New Roman" w:cs="Times New Roman"/>
+          <w:sz w:val="24"/>
+          <w:szCs w:val="24"/>
+        </w:rPr>
+        <w:t xml:space="preserve">approach which is offered by the </w:t>
+      </w:r>
+      <w:r>
+        <w:rPr>
+          <w:rFonts w:ascii="Times New Roman" w:eastAsia="Calibri" w:hAnsi="Times New Roman" w:cs="Times New Roman"/>
+          <w:sz w:val="24"/>
+          <w:szCs w:val="24"/>
+        </w:rPr>
+        <w:t xml:space="preserve">Feature Driven </w:t>
+      </w:r>
+      <w:r>
+        <w:rPr>
+          <w:rFonts w:ascii="Times New Roman" w:eastAsia="Calibri" w:hAnsi="Times New Roman" w:cs="Times New Roman"/>
+          <w:sz w:val="24"/>
+          <w:szCs w:val="24"/>
+        </w:rPr>
+        <w:t>Development</w:t>
+      </w:r>
+      <w:r>
+        <w:rPr>
+          <w:rFonts w:ascii="Times New Roman" w:eastAsia="Calibri" w:hAnsi="Times New Roman" w:cs="Times New Roman"/>
+          <w:sz w:val="24"/>
+          <w:szCs w:val="24"/>
+        </w:rPr>
+        <w:t xml:space="preserve"> Methodology which could be combines with the use of the prototype used in the evolutionary development model.</w:t>
+      </w:r>
+      <w:r>
+        <w:rPr>
+          <w:rFonts w:ascii="Times New Roman" w:eastAsia="Calibri" w:hAnsi="Times New Roman" w:cs="Times New Roman"/>
+          <w:sz w:val="24"/>
+          <w:szCs w:val="24"/>
+        </w:rPr>
+        <w:t xml:space="preserve"> </w:t>
+      </w:r>
     </w:p>
     <w:p>
       <w:pPr>

</xml_diff>

<commit_message>
Updated with chapter 02
</commit_message>
<xml_diff>
--- a/Implementation Report.docx
+++ b/Implementation Report.docx
@@ -1886,13 +1886,11 @@
       <w:pPr>
         <w:pStyle w:val="Heading2"/>
       </w:pPr>
-      <w:bookmarkStart w:id="0" w:name="_GoBack"/>
       <w:r>
         <w:lastRenderedPageBreak/>
         <w:t>1.7 Deployments CI-CD Pipeline</w:t>
       </w:r>
     </w:p>
-    <w:bookmarkEnd w:id="0"/>
     <w:p>
       <w:pPr>
         <w:pStyle w:val="Heading2"/>
@@ -2028,6 +2026,85 @@
       </w:r>
     </w:p>
     <w:p>
+      <w:r>
+        <w:t xml:space="preserve">We carried out the testing phase to verify the prototype functions which are implemented </w:t>
+      </w:r>
+      <w:r>
+        <w:t xml:space="preserve">according to the requirements which are identified during the requirement </w:t>
+      </w:r>
+      <w:r>
+        <w:t xml:space="preserve">elicitation phase.                                                                                                            </w:t>
+      </w:r>
+    </w:p>
+    <w:p>
+      <w:r>
+        <w:t>The objectives of the testing phase for the implemented prototype is shown below.</w:t>
+      </w:r>
+    </w:p>
+    <w:p>
+      <w:pPr>
+        <w:pStyle w:val="ListParagraph"/>
+        <w:numPr>
+          <w:ilvl w:val="0"/>
+          <w:numId w:val="8"/>
+        </w:numPr>
+      </w:pPr>
+      <w:r>
+        <w:t xml:space="preserve">To identify the errors and bugs which are possible in the implemented application </w:t>
+      </w:r>
+      <w:r>
+        <w:t>and to ensure that they are clearly fixed before the final product is deployed.</w:t>
+      </w:r>
+    </w:p>
+    <w:p>
+      <w:pPr>
+        <w:pStyle w:val="ListParagraph"/>
+        <w:numPr>
+          <w:ilvl w:val="0"/>
+          <w:numId w:val="8"/>
+        </w:numPr>
+      </w:pPr>
+      <w:r>
+        <w:t xml:space="preserve">To improve and enhance the </w:t>
+      </w:r>
+      <w:r>
+        <w:t>application we designed based on the test results.</w:t>
+      </w:r>
+    </w:p>
+    <w:p>
+      <w:pPr>
+        <w:pStyle w:val="ListParagraph"/>
+        <w:numPr>
+          <w:ilvl w:val="0"/>
+          <w:numId w:val="8"/>
+        </w:numPr>
+      </w:pPr>
+      <w:r>
+        <w:t>To test and verify the functional requirements of the web application as proposed.</w:t>
+      </w:r>
+    </w:p>
+    <w:p>
+      <w:pPr>
+        <w:pStyle w:val="ListParagraph"/>
+        <w:numPr>
+          <w:ilvl w:val="0"/>
+          <w:numId w:val="8"/>
+        </w:numPr>
+      </w:pPr>
+      <w:r>
+        <w:t xml:space="preserve">To test and verify the </w:t>
+      </w:r>
+      <w:r>
+        <w:t>non-functional</w:t>
+      </w:r>
+      <w:r>
+        <w:t xml:space="preserve"> requirements </w:t>
+      </w:r>
+      <w:r>
+        <w:t>of the web application as proposed.</w:t>
+      </w:r>
+    </w:p>
+    <w:p>
       <w:pPr>
         <w:pStyle w:val="Heading2"/>
       </w:pPr>
@@ -2046,11 +2123,13 @@
         <w:t xml:space="preserve"> Testing Criteria</w:t>
       </w:r>
     </w:p>
+    <w:p/>
     <w:p>
       <w:pPr>
         <w:pStyle w:val="Heading2"/>
       </w:pPr>
       <w:r>
+        <w:lastRenderedPageBreak/>
         <w:t>2.4</w:t>
       </w:r>
       <w:r>
@@ -2121,6 +2200,60 @@
       </w:r>
       <w:r>
         <w:t xml:space="preserve"> Chapter Summary</w:t>
+      </w:r>
+    </w:p>
+    <w:p>
+      <w:r>
+        <w:rPr>
+          <w:rFonts w:ascii="TimesNewRomanPSMT" w:hAnsi="TimesNewRomanPSMT"/>
+          <w:color w:val="000000"/>
+          <w:sz w:val="24"/>
+          <w:szCs w:val="24"/>
+        </w:rPr>
+        <w:t>This chapter initially contained the test results for the functions of the system. Next it showed</w:t>
+      </w:r>
+      <w:r>
+        <w:rPr>
+          <w:rFonts w:ascii="TimesNewRomanPSMT" w:hAnsi="TimesNewRomanPSMT"/>
+          <w:color w:val="000000"/>
+        </w:rPr>
+        <w:br/>
+      </w:r>
+      <w:r>
+        <w:rPr>
+          <w:rFonts w:ascii="TimesNewRomanPSMT" w:hAnsi="TimesNewRomanPSMT"/>
+          <w:color w:val="000000"/>
+          <w:sz w:val="24"/>
+          <w:szCs w:val="24"/>
+        </w:rPr>
+        <w:t>the performance testing results for the client side and server side of the mobile application</w:t>
+      </w:r>
+      <w:bookmarkStart w:id="0" w:name="_GoBack"/>
+      <w:bookmarkEnd w:id="0"/>
+      <w:r>
+        <w:rPr>
+          <w:rFonts w:ascii="TimesNewRomanPSMT" w:hAnsi="TimesNewRomanPSMT"/>
+          <w:color w:val="000000"/>
+          <w:sz w:val="24"/>
+          <w:szCs w:val="24"/>
+        </w:rPr>
+        <w:t>. It</w:t>
+      </w:r>
+      <w:r>
+        <w:rPr>
+          <w:rFonts w:ascii="TimesNewRomanPSMT" w:hAnsi="TimesNewRomanPSMT"/>
+          <w:color w:val="000000"/>
+        </w:rPr>
+        <w:br/>
+      </w:r>
+      <w:r>
+        <w:rPr>
+          <w:rFonts w:ascii="TimesNewRomanPSMT" w:hAnsi="TimesNewRomanPSMT"/>
+          <w:color w:val="000000"/>
+          <w:sz w:val="24"/>
+          <w:szCs w:val="24"/>
+        </w:rPr>
+        <w:t>described the performance results for the raspberry pi system as well.</w:t>
       </w:r>
     </w:p>
     <w:p/>
@@ -2137,7 +2270,6 @@
         <w:pStyle w:val="Heading1"/>
       </w:pPr>
       <w:r>
-        <w:lastRenderedPageBreak/>
         <w:t xml:space="preserve">Chapter 3 – Evaluation </w:t>
       </w:r>
     </w:p>
@@ -2778,7 +2910,7 @@
   <w:abstractNum w:abstractNumId="5" w15:restartNumberingAfterBreak="0">
     <w:nsid w:val="4A3F0A7A"/>
     <w:multiLevelType w:val="hybridMultilevel"/>
-    <w:tmpl w:val="532C2D9A"/>
+    <w:tmpl w:val="F50A4A38"/>
     <w:lvl w:ilvl="0" w:tplc="04090001">
       <w:start w:val="1"/>
       <w:numFmt w:val="bullet"/>

</xml_diff>

<commit_message>
Chapter 02 and 03 Completed with all sub topics
</commit_message>
<xml_diff>
--- a/Implementation Report.docx
+++ b/Implementation Report.docx
@@ -1016,53 +1016,34 @@
           <w:rFonts w:ascii="Times New Roman" w:eastAsia="Calibri" w:hAnsi="Times New Roman" w:cs="Times New Roman"/>
           <w:sz w:val="24"/>
           <w:szCs w:val="24"/>
-          <w:highlight w:val="yellow"/>
-        </w:rPr>
-        <w:t>The data</w:t>
-      </w:r>
+        </w:rPr>
+        <w:t xml:space="preserve">Technology selections for </w:t>
+      </w:r>
+      <w:proofErr w:type="spellStart"/>
       <w:r>
         <w:rPr>
           <w:rFonts w:ascii="Times New Roman" w:eastAsia="Calibri" w:hAnsi="Times New Roman" w:cs="Times New Roman"/>
           <w:sz w:val="24"/>
           <w:szCs w:val="24"/>
-          <w:highlight w:val="yellow"/>
-        </w:rPr>
-        <w:t xml:space="preserve"> </w:t>
-      </w:r>
+        </w:rPr>
+        <w:t>AgroX</w:t>
+      </w:r>
+      <w:proofErr w:type="spellEnd"/>
       <w:r>
         <w:rPr>
           <w:rFonts w:ascii="Times New Roman" w:eastAsia="Calibri" w:hAnsi="Times New Roman" w:cs="Times New Roman"/>
           <w:sz w:val="24"/>
           <w:szCs w:val="24"/>
-          <w:highlight w:val="yellow"/>
-        </w:rPr>
-        <w:t>science component is developed with</w:t>
+        </w:rPr>
+        <w:t xml:space="preserve"> are detailed below along with the language selection and</w:t>
       </w:r>
       <w:r>
         <w:rPr>
           <w:rFonts w:ascii="Times New Roman" w:eastAsia="Calibri" w:hAnsi="Times New Roman" w:cs="Times New Roman"/>
           <w:sz w:val="24"/>
           <w:szCs w:val="24"/>
-          <w:highlight w:val="yellow"/>
-        </w:rPr>
-        <w:t xml:space="preserve"> Pyt</w:t>
-      </w:r>
-      <w:r>
-        <w:rPr>
-          <w:rFonts w:ascii="Times New Roman" w:eastAsia="Calibri" w:hAnsi="Times New Roman" w:cs="Times New Roman"/>
-          <w:sz w:val="24"/>
-          <w:szCs w:val="24"/>
-          <w:highlight w:val="yellow"/>
-        </w:rPr>
-        <w:t>hon</w:t>
-      </w:r>
-      <w:r>
-        <w:rPr>
-          <w:rFonts w:ascii="Times New Roman" w:eastAsia="Calibri" w:hAnsi="Times New Roman" w:cs="Times New Roman"/>
-          <w:sz w:val="24"/>
-          <w:szCs w:val="24"/>
-        </w:rPr>
-        <w:t xml:space="preserve"> </w:t>
+        </w:rPr>
+        <w:t xml:space="preserve"> libraries/frameworks selection for our data science component.</w:t>
       </w:r>
       <w:r>
         <w:rPr>
@@ -1140,6 +1121,208 @@
     </w:p>
     <w:p>
       <w:pPr>
+        <w:rPr>
+          <w:b/>
+          <w:u w:val="single"/>
+        </w:rPr>
+      </w:pPr>
+      <w:r>
+        <w:rPr>
+          <w:b/>
+          <w:u w:val="single"/>
+        </w:rPr>
+        <w:t>Language selection</w:t>
+      </w:r>
+    </w:p>
+    <w:p>
+      <w:r>
+        <w:t>A</w:t>
+      </w:r>
+      <w:r>
+        <w:t>fter considering several programming languages available for the data science component, Python was selected as the main programming language for the implementation of this project due to the following factors,</w:t>
+      </w:r>
+    </w:p>
+    <w:p>
+      <w:pPr>
+        <w:pStyle w:val="ListParagraph"/>
+        <w:numPr>
+          <w:ilvl w:val="0"/>
+          <w:numId w:val="9"/>
+        </w:numPr>
+      </w:pPr>
+      <w:r>
+        <w:t>Flexible - It is an open-source language therefore its most suitable for developers who need to prearrange applications and sites.</w:t>
+      </w:r>
+    </w:p>
+    <w:p>
+      <w:pPr>
+        <w:pStyle w:val="ListParagraph"/>
+        <w:numPr>
+          <w:ilvl w:val="0"/>
+          <w:numId w:val="9"/>
+        </w:numPr>
+      </w:pPr>
+      <w:r>
+        <w:t>Easy to learn and understand - Python's straightforwardness and meaningfulness make Python an ideal instrument for starting software engineers. Due to its simplicity, its users invest more energy playing with it and less time managing code.</w:t>
+      </w:r>
+    </w:p>
+    <w:p>
+      <w:pPr>
+        <w:pStyle w:val="ListParagraph"/>
+        <w:numPr>
+          <w:ilvl w:val="0"/>
+          <w:numId w:val="9"/>
+        </w:numPr>
+      </w:pPr>
+      <w:r>
+        <w:lastRenderedPageBreak/>
+        <w:t>More support material availability and contributors - Due to the increased popularity of python among developers hence more clients will contribute data on their client experience, and that implies more help material is accessible at no expense.</w:t>
+      </w:r>
+    </w:p>
+    <w:p/>
+    <w:p>
+      <w:pPr>
+        <w:rPr>
+          <w:b/>
+          <w:u w:val="single"/>
+        </w:rPr>
+      </w:pPr>
+      <w:r>
+        <w:rPr>
+          <w:b/>
+          <w:u w:val="single"/>
+        </w:rPr>
+        <w:t>Libraries/F</w:t>
+      </w:r>
+      <w:r>
+        <w:rPr>
+          <w:b/>
+          <w:u w:val="single"/>
+        </w:rPr>
+        <w:t>rameworks selection</w:t>
+      </w:r>
+    </w:p>
+    <w:p>
+      <w:r>
+        <w:rPr>
+          <w:b/>
+        </w:rPr>
+        <w:t>Pandas</w:t>
+      </w:r>
+      <w:r>
+        <w:t xml:space="preserve"> </w:t>
+      </w:r>
+    </w:p>
+    <w:p>
+      <w:r>
+        <w:t>It is an open-source package in python which is widely used by professionals for machine learning and data analysis related tasks. In this project, panda allows data importing from excel file format and view data in a data frame.</w:t>
+      </w:r>
+    </w:p>
+    <w:p>
+      <w:r>
+        <w:rPr>
+          <w:b/>
+        </w:rPr>
+        <w:t>Pickle</w:t>
+      </w:r>
+      <w:r>
+        <w:t xml:space="preserve"> </w:t>
+      </w:r>
+    </w:p>
+    <w:p>
+      <w:r>
+        <w:t xml:space="preserve"> The pickle module is used to </w:t>
+      </w:r>
+      <w:proofErr w:type="spellStart"/>
+      <w:r>
+        <w:t>serialise</w:t>
+      </w:r>
+      <w:proofErr w:type="spellEnd"/>
+      <w:r>
+        <w:t xml:space="preserve"> and </w:t>
+      </w:r>
+      <w:proofErr w:type="spellStart"/>
+      <w:r>
+        <w:t>deserialise</w:t>
+      </w:r>
+      <w:proofErr w:type="spellEnd"/>
+      <w:r>
+        <w:t xml:space="preserve"> the python objects. In the </w:t>
+      </w:r>
+      <w:proofErr w:type="spellStart"/>
+      <w:r>
+        <w:t>serialisation</w:t>
+      </w:r>
+      <w:proofErr w:type="spellEnd"/>
+      <w:r>
+        <w:t xml:space="preserve"> process where the object is converted byte stream that can be saved on a hard drive or sent over the internet. In the deserialization, the process byte stream can be retrieved and converted back to the python object. </w:t>
+      </w:r>
+    </w:p>
+    <w:p>
+      <w:r>
+        <w:rPr>
+          <w:b/>
+        </w:rPr>
+        <w:t>Flask</w:t>
+      </w:r>
+      <w:r>
+        <w:t xml:space="preserve"> </w:t>
+      </w:r>
+    </w:p>
+    <w:p>
+      <w:r>
+        <w:t xml:space="preserve">Flask is a </w:t>
+      </w:r>
+      <w:proofErr w:type="spellStart"/>
+      <w:r>
+        <w:t>microframework</w:t>
+      </w:r>
+      <w:proofErr w:type="spellEnd"/>
+      <w:r>
+        <w:t xml:space="preserve"> is developed for a web application and it is written in python. It allows you to submit data and obtain an answer in the form of a prediction. Even though there are several web frameworks our team has decided to choose Flask due to its simplicity and ease of work.  For this project, the flask uses </w:t>
+      </w:r>
+      <w:proofErr w:type="spellStart"/>
+      <w:r>
+        <w:t>Werkzeug</w:t>
+      </w:r>
+      <w:proofErr w:type="spellEnd"/>
+      <w:r>
+        <w:t xml:space="preserve"> for creating software objects for functions like request, response, and usage.</w:t>
+      </w:r>
+    </w:p>
+    <w:p>
+      <w:proofErr w:type="spellStart"/>
+      <w:r>
+        <w:rPr>
+          <w:b/>
+        </w:rPr>
+        <w:t>Numpy</w:t>
+      </w:r>
+      <w:proofErr w:type="spellEnd"/>
+      <w:r>
+        <w:t xml:space="preserve"> </w:t>
+      </w:r>
+    </w:p>
+    <w:p>
+      <w:r>
+        <w:t xml:space="preserve"> It is a Python library that adds support for large, multi-dimensional arrays and matrices, as well as a large lot of high mathematical functions to manage these arrays.</w:t>
+      </w:r>
+    </w:p>
+    <w:p>
+      <w:r>
+        <w:rPr>
+          <w:b/>
+        </w:rPr>
+        <w:t>Random Forest regression</w:t>
+      </w:r>
+    </w:p>
+    <w:p>
+      <w:r>
+        <w:t>Every decision tree has a large variance, but when we combine all of them in parallel, the resultant variance is low because each decision tree is perfectly trained on that specific sample data, and therefore the output is dependent on several decision trees rather than one. In our project, we have implemented Random Forest Regression therefore the average of all the outputs is the final output.</w:t>
+      </w:r>
+    </w:p>
+    <w:p>
+      <w:pPr>
         <w:pStyle w:val="Heading2"/>
         <w:numPr>
           <w:ilvl w:val="1"/>
@@ -1244,7 +1427,6 @@
         </w:rPr>
       </w:pPr>
       <w:r>
-        <w:lastRenderedPageBreak/>
         <w:t xml:space="preserve">As we are needing a </w:t>
       </w:r>
       <w:r>
@@ -1507,6 +1689,65 @@
     </w:p>
     <w:p>
       <w:pPr>
+        <w:ind w:left="1080"/>
+        <w:contextualSpacing/>
+        <w:jc w:val="center"/>
+        <w:rPr>
+          <w:rFonts w:ascii="Times New Roman" w:hAnsi="Times New Roman" w:cs="Times New Roman"/>
+        </w:rPr>
+      </w:pPr>
+      <w:r>
+        <w:rPr>
+          <w:rFonts w:ascii="Times New Roman" w:hAnsi="Times New Roman" w:cs="Times New Roman"/>
+        </w:rPr>
+        <w:drawing>
+          <wp:inline distT="0" distB="0" distL="0" distR="0" wp14:anchorId="640E0513" wp14:editId="696EB103">
+            <wp:extent cx="2095682" cy="2667231"/>
+            <wp:effectExtent l="0" t="0" r="0" b="0"/>
+            <wp:docPr id="1" name="Picture 1"/>
+            <wp:cNvGraphicFramePr>
+              <a:graphicFrameLocks xmlns:a="http://schemas.openxmlformats.org/drawingml/2006/main" noChangeAspect="1"/>
+            </wp:cNvGraphicFramePr>
+            <a:graphic xmlns:a="http://schemas.openxmlformats.org/drawingml/2006/main">
+              <a:graphicData uri="http://schemas.openxmlformats.org/drawingml/2006/picture">
+                <pic:pic xmlns:pic="http://schemas.openxmlformats.org/drawingml/2006/picture">
+                  <pic:nvPicPr>
+                    <pic:cNvPr id="1" name=""/>
+                    <pic:cNvPicPr/>
+                  </pic:nvPicPr>
+                  <pic:blipFill>
+                    <a:blip r:embed="rId5"/>
+                    <a:stretch>
+                      <a:fillRect/>
+                    </a:stretch>
+                  </pic:blipFill>
+                  <pic:spPr>
+                    <a:xfrm>
+                      <a:off x="0" y="0"/>
+                      <a:ext cx="2095682" cy="2667231"/>
+                    </a:xfrm>
+                    <a:prstGeom prst="rect">
+                      <a:avLst/>
+                    </a:prstGeom>
+                  </pic:spPr>
+                </pic:pic>
+              </a:graphicData>
+            </a:graphic>
+          </wp:inline>
+        </w:drawing>
+      </w:r>
+    </w:p>
+    <w:p>
+      <w:pPr>
+        <w:ind w:left="1080"/>
+        <w:contextualSpacing/>
+        <w:rPr>
+          <w:rFonts w:ascii="Times New Roman" w:hAnsi="Times New Roman" w:cs="Times New Roman"/>
+        </w:rPr>
+      </w:pPr>
+    </w:p>
+    <w:p>
+      <w:pPr>
         <w:numPr>
           <w:ilvl w:val="0"/>
           <w:numId w:val="8"/>
@@ -1535,6 +1776,7 @@
         <w:rPr>
           <w:rFonts w:ascii="Times New Roman" w:hAnsi="Times New Roman" w:cs="Times New Roman"/>
         </w:rPr>
+        <w:lastRenderedPageBreak/>
         <w:t xml:space="preserve">This part was implemented using the integration of the </w:t>
       </w:r>
       <w:proofErr w:type="spellStart"/>
@@ -1887,7 +2129,6 @@
         <w:pStyle w:val="Heading2"/>
       </w:pPr>
       <w:r>
-        <w:lastRenderedPageBreak/>
         <w:t>1.7 Deployments CI-CD Pipeline</w:t>
       </w:r>
     </w:p>
@@ -1965,10 +2206,63 @@
       </w:r>
     </w:p>
     <w:p>
-      <w:r>
-        <w:t>From the previous chapter the implementation phase of the Market Value prediction system is discussed. This chapter will be focused on the testing phase of our Market Value Prediction System. After the goals and objectives of testing are discussed, the testing criteria will be discussed in detail. Testing of Functional and Non Functional requirements will be discussed after that to make sure that it will meet all the requirements for the implementation report and to ensure it meets all the required standards. Description about the limitations faced during the testing process with an evaluation of the testing results are concluded in this chapter.</w:t>
-      </w:r>
-    </w:p>
+      <w:pPr>
+        <w:rPr>
+          <w:rFonts w:ascii="Calibri" w:eastAsia="Calibri" w:hAnsi="Calibri" w:cs="Times New Roman"/>
+          <w:sz w:val="24"/>
+          <w:szCs w:val="24"/>
+        </w:rPr>
+      </w:pPr>
+      <w:r>
+        <w:t xml:space="preserve">From the previous chapter the implementation phase of the Market Value prediction system is discussed. This chapter will be focused on the testing phase of our Market Value Prediction System. After the goals and objectives of testing are discussed, the testing criteria will be discussed in detail. Testing of Functional and Non Functional requirements will be discussed after that to make sure that it will meet all the requirements for the implementation report and to ensure it meets all the required standards. </w:t>
+      </w:r>
+      <w:r>
+        <w:rPr>
+          <w:sz w:val="24"/>
+          <w:szCs w:val="24"/>
+        </w:rPr>
+        <w:t>A</w:t>
+      </w:r>
+      <w:r>
+        <w:rPr>
+          <w:sz w:val="24"/>
+          <w:szCs w:val="24"/>
+        </w:rPr>
+        <w:t>nd this chapter includes testing information for the system's functions as well as the overall system's performance test results.</w:t>
+      </w:r>
+      <w:r>
+        <w:t xml:space="preserve"> </w:t>
+      </w:r>
+      <w:r>
+        <w:t>Description about the limitations faced during the testing process with an evaluation of the testing results are concluded in this chapter.</w:t>
+      </w:r>
+      <w:r>
+        <w:rPr>
+          <w:rFonts w:ascii="Calibri" w:eastAsia="Calibri" w:hAnsi="Calibri" w:cs="Times New Roman"/>
+          <w:sz w:val="24"/>
+          <w:szCs w:val="24"/>
+        </w:rPr>
+        <w:t xml:space="preserve"> </w:t>
+      </w:r>
+      <w:r>
+        <w:rPr>
+          <w:rFonts w:ascii="Calibri" w:eastAsia="Calibri" w:hAnsi="Calibri" w:cs="Times New Roman"/>
+          <w:sz w:val="24"/>
+          <w:szCs w:val="24"/>
+        </w:rPr>
+        <w:t xml:space="preserve">Finally, this chapter will </w:t>
+      </w:r>
+      <w:r>
+        <w:rPr>
+          <w:rFonts w:ascii="Calibri" w:eastAsia="Calibri" w:hAnsi="Calibri" w:cs="Times New Roman"/>
+          <w:sz w:val="24"/>
+          <w:szCs w:val="24"/>
+        </w:rPr>
+        <w:lastRenderedPageBreak/>
+        <w:t>include a thorough overview of the shortcomings encountered during the testing process, as well as an assessment of the testing results.</w:t>
+      </w:r>
+    </w:p>
+    <w:p/>
     <w:p>
       <w:pPr>
         <w:pStyle w:val="Heading2"/>
@@ -2129,13 +2423,776 @@
         <w:pStyle w:val="Heading2"/>
       </w:pPr>
       <w:r>
-        <w:lastRenderedPageBreak/>
         <w:t>2.4</w:t>
       </w:r>
       <w:r>
         <w:t xml:space="preserve"> Testing functional requirements</w:t>
       </w:r>
     </w:p>
+    <w:p/>
+    <w:tbl>
+      <w:tblPr>
+        <w:tblStyle w:val="TableGrid1"/>
+        <w:tblW w:w="10282" w:type="dxa"/>
+        <w:tblLook w:val="04A0" w:firstRow="1" w:lastRow="0" w:firstColumn="1" w:lastColumn="0" w:noHBand="0" w:noVBand="1"/>
+      </w:tblPr>
+      <w:tblGrid>
+        <w:gridCol w:w="1226"/>
+        <w:gridCol w:w="1353"/>
+        <w:gridCol w:w="1603"/>
+        <w:gridCol w:w="1612"/>
+        <w:gridCol w:w="1566"/>
+        <w:gridCol w:w="1626"/>
+        <w:gridCol w:w="1296"/>
+      </w:tblGrid>
+      <w:tr>
+        <w:trPr>
+          <w:trHeight w:val="760"/>
+        </w:trPr>
+        <w:tc>
+          <w:tcPr>
+            <w:tcW w:w="1409" w:type="dxa"/>
+          </w:tcPr>
+          <w:p>
+            <w:pPr>
+              <w:rPr>
+                <w:rFonts w:ascii="Calibri" w:eastAsia="Calibri" w:hAnsi="Calibri" w:cs="Times New Roman"/>
+                <w:sz w:val="28"/>
+                <w:szCs w:val="28"/>
+              </w:rPr>
+            </w:pPr>
+            <w:r>
+              <w:rPr>
+                <w:rFonts w:ascii="Calibri" w:eastAsia="Calibri" w:hAnsi="Calibri" w:cs="Times New Roman"/>
+                <w:sz w:val="28"/>
+                <w:szCs w:val="28"/>
+              </w:rPr>
+              <w:t>Test case no.</w:t>
+            </w:r>
+          </w:p>
+        </w:tc>
+        <w:tc>
+          <w:tcPr>
+            <w:tcW w:w="1445" w:type="dxa"/>
+          </w:tcPr>
+          <w:p>
+            <w:pPr>
+              <w:rPr>
+                <w:rFonts w:ascii="Calibri" w:eastAsia="Calibri" w:hAnsi="Calibri" w:cs="Times New Roman"/>
+                <w:sz w:val="28"/>
+                <w:szCs w:val="28"/>
+              </w:rPr>
+            </w:pPr>
+            <w:r>
+              <w:rPr>
+                <w:rFonts w:ascii="Calibri" w:eastAsia="Calibri" w:hAnsi="Calibri" w:cs="Times New Roman"/>
+                <w:sz w:val="28"/>
+                <w:szCs w:val="28"/>
+              </w:rPr>
+              <w:t>Feature tested</w:t>
+            </w:r>
+          </w:p>
+        </w:tc>
+        <w:tc>
+          <w:tcPr>
+            <w:tcW w:w="1642" w:type="dxa"/>
+          </w:tcPr>
+          <w:p>
+            <w:pPr>
+              <w:rPr>
+                <w:rFonts w:ascii="Calibri" w:eastAsia="Calibri" w:hAnsi="Calibri" w:cs="Times New Roman"/>
+                <w:sz w:val="28"/>
+                <w:szCs w:val="28"/>
+              </w:rPr>
+            </w:pPr>
+            <w:r>
+              <w:rPr>
+                <w:rFonts w:ascii="Calibri" w:eastAsia="Calibri" w:hAnsi="Calibri" w:cs="Times New Roman"/>
+                <w:sz w:val="28"/>
+                <w:szCs w:val="28"/>
+              </w:rPr>
+              <w:t>Test case description</w:t>
+            </w:r>
+          </w:p>
+        </w:tc>
+        <w:tc>
+          <w:tcPr>
+            <w:tcW w:w="1465" w:type="dxa"/>
+          </w:tcPr>
+          <w:p>
+            <w:pPr>
+              <w:rPr>
+                <w:rFonts w:ascii="Calibri" w:eastAsia="Calibri" w:hAnsi="Calibri" w:cs="Times New Roman"/>
+                <w:sz w:val="24"/>
+                <w:szCs w:val="24"/>
+              </w:rPr>
+            </w:pPr>
+            <w:r>
+              <w:rPr>
+                <w:rFonts w:ascii="Calibri" w:eastAsia="Calibri" w:hAnsi="Calibri" w:cs="Times New Roman"/>
+                <w:sz w:val="28"/>
+                <w:szCs w:val="28"/>
+              </w:rPr>
+              <w:t>Test case condition</w:t>
+            </w:r>
+          </w:p>
+        </w:tc>
+        <w:tc>
+          <w:tcPr>
+            <w:tcW w:w="1461" w:type="dxa"/>
+          </w:tcPr>
+          <w:p>
+            <w:pPr>
+              <w:rPr>
+                <w:rFonts w:ascii="Calibri" w:eastAsia="Calibri" w:hAnsi="Calibri" w:cs="Times New Roman"/>
+                <w:sz w:val="28"/>
+                <w:szCs w:val="28"/>
+              </w:rPr>
+            </w:pPr>
+            <w:r>
+              <w:rPr>
+                <w:rFonts w:ascii="Calibri" w:eastAsia="Calibri" w:hAnsi="Calibri" w:cs="Times New Roman"/>
+                <w:sz w:val="28"/>
+                <w:szCs w:val="28"/>
+              </w:rPr>
+              <w:t>Expected result</w:t>
+            </w:r>
+          </w:p>
+        </w:tc>
+        <w:tc>
+          <w:tcPr>
+            <w:tcW w:w="1431" w:type="dxa"/>
+          </w:tcPr>
+          <w:p>
+            <w:pPr>
+              <w:rPr>
+                <w:rFonts w:ascii="Calibri" w:eastAsia="Calibri" w:hAnsi="Calibri" w:cs="Times New Roman"/>
+                <w:sz w:val="28"/>
+                <w:szCs w:val="28"/>
+              </w:rPr>
+            </w:pPr>
+            <w:r>
+              <w:rPr>
+                <w:rFonts w:ascii="Calibri" w:eastAsia="Calibri" w:hAnsi="Calibri" w:cs="Times New Roman"/>
+                <w:sz w:val="28"/>
+                <w:szCs w:val="28"/>
+              </w:rPr>
+              <w:t>Actual result</w:t>
+            </w:r>
+          </w:p>
+        </w:tc>
+        <w:tc>
+          <w:tcPr>
+            <w:tcW w:w="1429" w:type="dxa"/>
+          </w:tcPr>
+          <w:p>
+            <w:pPr>
+              <w:rPr>
+                <w:rFonts w:ascii="Calibri" w:eastAsia="Calibri" w:hAnsi="Calibri" w:cs="Times New Roman"/>
+                <w:sz w:val="28"/>
+                <w:szCs w:val="28"/>
+              </w:rPr>
+            </w:pPr>
+            <w:r>
+              <w:rPr>
+                <w:rFonts w:ascii="Calibri" w:eastAsia="Calibri" w:hAnsi="Calibri" w:cs="Times New Roman"/>
+                <w:sz w:val="28"/>
+                <w:szCs w:val="28"/>
+              </w:rPr>
+              <w:t>Status</w:t>
+            </w:r>
+          </w:p>
+        </w:tc>
+      </w:tr>
+      <w:tr>
+        <w:trPr>
+          <w:trHeight w:val="480"/>
+        </w:trPr>
+        <w:tc>
+          <w:tcPr>
+            <w:tcW w:w="1409" w:type="dxa"/>
+          </w:tcPr>
+          <w:p>
+            <w:pPr>
+              <w:rPr>
+                <w:rFonts w:ascii="Calibri" w:eastAsia="Calibri" w:hAnsi="Calibri" w:cs="Times New Roman"/>
+                <w:sz w:val="24"/>
+                <w:szCs w:val="24"/>
+              </w:rPr>
+            </w:pPr>
+            <w:r>
+              <w:rPr>
+                <w:rFonts w:ascii="Calibri" w:eastAsia="Calibri" w:hAnsi="Calibri" w:cs="Times New Roman"/>
+                <w:sz w:val="24"/>
+                <w:szCs w:val="24"/>
+              </w:rPr>
+              <w:t>1.0</w:t>
+            </w:r>
+          </w:p>
+        </w:tc>
+        <w:tc>
+          <w:tcPr>
+            <w:tcW w:w="1445" w:type="dxa"/>
+          </w:tcPr>
+          <w:p>
+            <w:pPr>
+              <w:rPr>
+                <w:rFonts w:ascii="Calibri" w:eastAsia="Calibri" w:hAnsi="Calibri" w:cs="Times New Roman"/>
+                <w:sz w:val="24"/>
+                <w:szCs w:val="24"/>
+              </w:rPr>
+            </w:pPr>
+            <w:proofErr w:type="spellStart"/>
+            <w:r>
+              <w:rPr>
+                <w:rFonts w:ascii="Calibri" w:eastAsia="Calibri" w:hAnsi="Calibri" w:cs="Times New Roman"/>
+                <w:sz w:val="24"/>
+                <w:szCs w:val="24"/>
+              </w:rPr>
+              <w:t>FR1</w:t>
+            </w:r>
+            <w:proofErr w:type="spellEnd"/>
+          </w:p>
+        </w:tc>
+        <w:tc>
+          <w:tcPr>
+            <w:tcW w:w="1642" w:type="dxa"/>
+          </w:tcPr>
+          <w:p>
+            <w:pPr>
+              <w:rPr>
+                <w:rFonts w:ascii="Calibri" w:eastAsia="Calibri" w:hAnsi="Calibri" w:cs="Times New Roman"/>
+                <w:sz w:val="24"/>
+                <w:szCs w:val="24"/>
+              </w:rPr>
+            </w:pPr>
+            <w:r>
+              <w:rPr>
+                <w:rFonts w:ascii="Calibri" w:eastAsia="Calibri" w:hAnsi="Calibri" w:cs="Times New Roman"/>
+                <w:sz w:val="24"/>
+                <w:szCs w:val="24"/>
+              </w:rPr>
+              <w:t>The farmer can see the predicted price</w:t>
+            </w:r>
+          </w:p>
+        </w:tc>
+        <w:tc>
+          <w:tcPr>
+            <w:tcW w:w="1465" w:type="dxa"/>
+          </w:tcPr>
+          <w:p>
+            <w:pPr>
+              <w:rPr>
+                <w:rFonts w:ascii="Calibri" w:eastAsia="Calibri" w:hAnsi="Calibri" w:cs="Times New Roman"/>
+                <w:sz w:val="24"/>
+                <w:szCs w:val="24"/>
+              </w:rPr>
+            </w:pPr>
+            <w:r>
+              <w:rPr>
+                <w:rFonts w:ascii="Calibri" w:eastAsia="Calibri" w:hAnsi="Calibri" w:cs="Times New Roman"/>
+                <w:sz w:val="24"/>
+                <w:szCs w:val="24"/>
+              </w:rPr>
+              <w:t>We take test data into consideration.</w:t>
+            </w:r>
+          </w:p>
+          <w:p>
+            <w:pPr>
+              <w:rPr>
+                <w:rFonts w:ascii="Calibri" w:eastAsia="Calibri" w:hAnsi="Calibri" w:cs="Times New Roman"/>
+                <w:sz w:val="24"/>
+                <w:szCs w:val="24"/>
+              </w:rPr>
+            </w:pPr>
+            <w:r>
+              <w:rPr>
+                <w:rFonts w:ascii="Calibri" w:eastAsia="Calibri" w:hAnsi="Calibri" w:cs="Times New Roman"/>
+                <w:sz w:val="24"/>
+                <w:szCs w:val="24"/>
+              </w:rPr>
+              <w:t xml:space="preserve">Vegetable Type =Beans </w:t>
+            </w:r>
+          </w:p>
+          <w:p>
+            <w:pPr>
+              <w:rPr>
+                <w:rFonts w:ascii="Calibri" w:eastAsia="Calibri" w:hAnsi="Calibri" w:cs="Times New Roman"/>
+                <w:sz w:val="24"/>
+                <w:szCs w:val="24"/>
+              </w:rPr>
+            </w:pPr>
+            <w:r>
+              <w:rPr>
+                <w:rFonts w:ascii="Calibri" w:eastAsia="Calibri" w:hAnsi="Calibri" w:cs="Times New Roman"/>
+                <w:sz w:val="24"/>
+                <w:szCs w:val="24"/>
+              </w:rPr>
+              <w:t xml:space="preserve">Time = </w:t>
+            </w:r>
+            <w:proofErr w:type="spellStart"/>
+            <w:r>
+              <w:rPr>
+                <w:rFonts w:ascii="Calibri" w:eastAsia="Calibri" w:hAnsi="Calibri" w:cs="Times New Roman"/>
+                <w:sz w:val="24"/>
+                <w:szCs w:val="24"/>
+              </w:rPr>
+              <w:t>12.45p.m</w:t>
+            </w:r>
+            <w:proofErr w:type="spellEnd"/>
+          </w:p>
+        </w:tc>
+        <w:tc>
+          <w:tcPr>
+            <w:tcW w:w="1461" w:type="dxa"/>
+          </w:tcPr>
+          <w:p>
+            <w:pPr>
+              <w:rPr>
+                <w:rFonts w:ascii="Calibri" w:eastAsia="Calibri" w:hAnsi="Calibri" w:cs="Times New Roman"/>
+                <w:sz w:val="24"/>
+                <w:szCs w:val="24"/>
+              </w:rPr>
+            </w:pPr>
+            <w:r>
+              <w:rPr>
+                <w:rFonts w:ascii="Calibri" w:eastAsia="Calibri" w:hAnsi="Calibri" w:cs="Times New Roman"/>
+                <w:sz w:val="24"/>
+                <w:szCs w:val="24"/>
+              </w:rPr>
+              <w:t>Price per Kilogram=110</w:t>
+            </w:r>
+          </w:p>
+        </w:tc>
+        <w:tc>
+          <w:tcPr>
+            <w:tcW w:w="1431" w:type="dxa"/>
+          </w:tcPr>
+          <w:p>
+            <w:pPr>
+              <w:rPr>
+                <w:rFonts w:ascii="Calibri" w:eastAsia="Calibri" w:hAnsi="Calibri" w:cs="Times New Roman"/>
+                <w:b/>
+                <w:bCs/>
+                <w:sz w:val="36"/>
+                <w:szCs w:val="36"/>
+              </w:rPr>
+            </w:pPr>
+            <w:r>
+              <w:rPr>
+                <w:rFonts w:ascii="Calibri" w:eastAsia="Calibri" w:hAnsi="Calibri" w:cs="Times New Roman"/>
+                <w:sz w:val="24"/>
+                <w:szCs w:val="24"/>
+              </w:rPr>
+              <w:t>Price per Kilogram=93.5</w:t>
+            </w:r>
+          </w:p>
+        </w:tc>
+        <w:tc>
+          <w:tcPr>
+            <w:tcW w:w="1429" w:type="dxa"/>
+          </w:tcPr>
+          <w:p>
+            <w:pPr>
+              <w:rPr>
+                <w:rFonts w:ascii="Calibri" w:eastAsia="Calibri" w:hAnsi="Calibri" w:cs="Times New Roman"/>
+                <w:sz w:val="24"/>
+                <w:szCs w:val="24"/>
+              </w:rPr>
+            </w:pPr>
+            <w:r>
+              <w:rPr>
+                <w:rFonts w:ascii="Calibri" w:eastAsia="Calibri" w:hAnsi="Calibri" w:cs="Times New Roman"/>
+                <w:sz w:val="24"/>
+                <w:szCs w:val="24"/>
+              </w:rPr>
+              <w:t>Pass</w:t>
+            </w:r>
+          </w:p>
+          <w:p>
+            <w:pPr>
+              <w:rPr>
+                <w:rFonts w:ascii="Calibri" w:eastAsia="Calibri" w:hAnsi="Calibri" w:cs="Times New Roman"/>
+                <w:sz w:val="24"/>
+                <w:szCs w:val="24"/>
+              </w:rPr>
+            </w:pPr>
+            <w:r>
+              <w:rPr>
+                <w:rFonts w:ascii="Calibri" w:eastAsia="Calibri" w:hAnsi="Calibri" w:cs="Times New Roman"/>
+                <w:sz w:val="24"/>
+                <w:szCs w:val="24"/>
+              </w:rPr>
+              <w:t>(85%)</w:t>
+            </w:r>
+          </w:p>
+        </w:tc>
+      </w:tr>
+      <w:tr>
+        <w:trPr>
+          <w:trHeight w:val="493"/>
+        </w:trPr>
+        <w:tc>
+          <w:tcPr>
+            <w:tcW w:w="1409" w:type="dxa"/>
+          </w:tcPr>
+          <w:p>
+            <w:pPr>
+              <w:rPr>
+                <w:rFonts w:ascii="Calibri" w:eastAsia="Calibri" w:hAnsi="Calibri" w:cs="Times New Roman"/>
+                <w:sz w:val="24"/>
+                <w:szCs w:val="24"/>
+              </w:rPr>
+            </w:pPr>
+            <w:r>
+              <w:rPr>
+                <w:rFonts w:ascii="Calibri" w:eastAsia="Calibri" w:hAnsi="Calibri" w:cs="Times New Roman"/>
+                <w:sz w:val="24"/>
+                <w:szCs w:val="24"/>
+              </w:rPr>
+              <w:t>2.0</w:t>
+            </w:r>
+          </w:p>
+        </w:tc>
+        <w:tc>
+          <w:tcPr>
+            <w:tcW w:w="1445" w:type="dxa"/>
+          </w:tcPr>
+          <w:p>
+            <w:pPr>
+              <w:rPr>
+                <w:rFonts w:ascii="Calibri" w:eastAsia="Calibri" w:hAnsi="Calibri" w:cs="Times New Roman"/>
+                <w:sz w:val="24"/>
+                <w:szCs w:val="24"/>
+              </w:rPr>
+            </w:pPr>
+            <w:proofErr w:type="spellStart"/>
+            <w:r>
+              <w:rPr>
+                <w:rFonts w:ascii="Calibri" w:eastAsia="Calibri" w:hAnsi="Calibri" w:cs="Times New Roman"/>
+                <w:sz w:val="24"/>
+                <w:szCs w:val="24"/>
+              </w:rPr>
+              <w:t>FR2</w:t>
+            </w:r>
+            <w:proofErr w:type="spellEnd"/>
+          </w:p>
+        </w:tc>
+        <w:tc>
+          <w:tcPr>
+            <w:tcW w:w="1642" w:type="dxa"/>
+          </w:tcPr>
+          <w:p>
+            <w:pPr>
+              <w:rPr>
+                <w:rFonts w:ascii="Calibri" w:eastAsia="Calibri" w:hAnsi="Calibri" w:cs="Times New Roman"/>
+                <w:sz w:val="24"/>
+                <w:szCs w:val="24"/>
+              </w:rPr>
+            </w:pPr>
+            <w:r>
+              <w:rPr>
+                <w:rFonts w:ascii="Calibri" w:eastAsia="Calibri" w:hAnsi="Calibri" w:cs="Times New Roman"/>
+                <w:sz w:val="24"/>
+                <w:szCs w:val="24"/>
+              </w:rPr>
+              <w:t>Display prices in the economic centers</w:t>
+            </w:r>
+          </w:p>
+        </w:tc>
+        <w:tc>
+          <w:tcPr>
+            <w:tcW w:w="1465" w:type="dxa"/>
+          </w:tcPr>
+          <w:p>
+            <w:pPr>
+              <w:rPr>
+                <w:rFonts w:ascii="Calibri" w:eastAsia="Calibri" w:hAnsi="Calibri" w:cs="Times New Roman"/>
+                <w:sz w:val="24"/>
+                <w:szCs w:val="24"/>
+              </w:rPr>
+            </w:pPr>
+          </w:p>
+        </w:tc>
+        <w:tc>
+          <w:tcPr>
+            <w:tcW w:w="1461" w:type="dxa"/>
+          </w:tcPr>
+          <w:p>
+            <w:pPr>
+              <w:rPr>
+                <w:rFonts w:ascii="Calibri" w:eastAsia="Calibri" w:hAnsi="Calibri" w:cs="Times New Roman"/>
+                <w:b/>
+                <w:bCs/>
+                <w:sz w:val="36"/>
+                <w:szCs w:val="36"/>
+              </w:rPr>
+            </w:pPr>
+          </w:p>
+        </w:tc>
+        <w:tc>
+          <w:tcPr>
+            <w:tcW w:w="1431" w:type="dxa"/>
+          </w:tcPr>
+          <w:p>
+            <w:pPr>
+              <w:rPr>
+                <w:rFonts w:ascii="Calibri" w:eastAsia="Calibri" w:hAnsi="Calibri" w:cs="Times New Roman"/>
+                <w:b/>
+                <w:bCs/>
+                <w:sz w:val="36"/>
+                <w:szCs w:val="36"/>
+              </w:rPr>
+            </w:pPr>
+          </w:p>
+        </w:tc>
+        <w:tc>
+          <w:tcPr>
+            <w:tcW w:w="1429" w:type="dxa"/>
+          </w:tcPr>
+          <w:p>
+            <w:pPr>
+              <w:rPr>
+                <w:rFonts w:ascii="Calibri" w:eastAsia="Calibri" w:hAnsi="Calibri" w:cs="Times New Roman"/>
+                <w:b/>
+                <w:bCs/>
+                <w:sz w:val="36"/>
+                <w:szCs w:val="36"/>
+              </w:rPr>
+            </w:pPr>
+          </w:p>
+        </w:tc>
+      </w:tr>
+      <w:tr>
+        <w:trPr>
+          <w:trHeight w:val="480"/>
+        </w:trPr>
+        <w:tc>
+          <w:tcPr>
+            <w:tcW w:w="1409" w:type="dxa"/>
+          </w:tcPr>
+          <w:p>
+            <w:pPr>
+              <w:rPr>
+                <w:rFonts w:ascii="Calibri" w:eastAsia="Calibri" w:hAnsi="Calibri" w:cs="Times New Roman"/>
+                <w:sz w:val="24"/>
+                <w:szCs w:val="24"/>
+              </w:rPr>
+            </w:pPr>
+            <w:r>
+              <w:rPr>
+                <w:rFonts w:ascii="Calibri" w:eastAsia="Calibri" w:hAnsi="Calibri" w:cs="Times New Roman"/>
+                <w:sz w:val="24"/>
+                <w:szCs w:val="24"/>
+              </w:rPr>
+              <w:t>3.0</w:t>
+            </w:r>
+          </w:p>
+        </w:tc>
+        <w:tc>
+          <w:tcPr>
+            <w:tcW w:w="1445" w:type="dxa"/>
+          </w:tcPr>
+          <w:p>
+            <w:pPr>
+              <w:rPr>
+                <w:rFonts w:ascii="Calibri" w:eastAsia="Calibri" w:hAnsi="Calibri" w:cs="Times New Roman"/>
+                <w:b/>
+                <w:bCs/>
+                <w:sz w:val="36"/>
+                <w:szCs w:val="36"/>
+              </w:rPr>
+            </w:pPr>
+            <w:proofErr w:type="spellStart"/>
+            <w:r>
+              <w:rPr>
+                <w:rFonts w:ascii="Calibri" w:eastAsia="Calibri" w:hAnsi="Calibri" w:cs="Times New Roman"/>
+                <w:sz w:val="24"/>
+                <w:szCs w:val="24"/>
+              </w:rPr>
+              <w:t>FR3</w:t>
+            </w:r>
+            <w:proofErr w:type="spellEnd"/>
+          </w:p>
+        </w:tc>
+        <w:tc>
+          <w:tcPr>
+            <w:tcW w:w="1642" w:type="dxa"/>
+          </w:tcPr>
+          <w:p>
+            <w:pPr>
+              <w:rPr>
+                <w:rFonts w:ascii="Calibri" w:eastAsia="Calibri" w:hAnsi="Calibri" w:cs="Times New Roman"/>
+                <w:sz w:val="24"/>
+                <w:szCs w:val="24"/>
+              </w:rPr>
+            </w:pPr>
+            <w:r>
+              <w:rPr>
+                <w:rFonts w:ascii="Calibri" w:eastAsia="Calibri" w:hAnsi="Calibri" w:cs="Times New Roman"/>
+                <w:sz w:val="24"/>
+                <w:szCs w:val="24"/>
+              </w:rPr>
+              <w:t>The farmer can see available amount of stock</w:t>
+            </w:r>
+          </w:p>
+        </w:tc>
+        <w:tc>
+          <w:tcPr>
+            <w:tcW w:w="1465" w:type="dxa"/>
+          </w:tcPr>
+          <w:p>
+            <w:pPr>
+              <w:rPr>
+                <w:rFonts w:ascii="Calibri" w:eastAsia="Calibri" w:hAnsi="Calibri" w:cs="Times New Roman"/>
+                <w:sz w:val="24"/>
+                <w:szCs w:val="24"/>
+              </w:rPr>
+            </w:pPr>
+            <w:r>
+              <w:rPr>
+                <w:rFonts w:ascii="Calibri" w:eastAsia="Calibri" w:hAnsi="Calibri" w:cs="Times New Roman"/>
+                <w:sz w:val="24"/>
+                <w:szCs w:val="24"/>
+              </w:rPr>
+              <w:t xml:space="preserve">Buyer has maximum stock of </w:t>
+            </w:r>
+            <w:proofErr w:type="spellStart"/>
+            <w:r>
+              <w:rPr>
+                <w:rFonts w:ascii="Calibri" w:eastAsia="Calibri" w:hAnsi="Calibri" w:cs="Times New Roman"/>
+                <w:sz w:val="24"/>
+                <w:szCs w:val="24"/>
+              </w:rPr>
+              <w:t>20Kg</w:t>
+            </w:r>
+            <w:proofErr w:type="spellEnd"/>
+            <w:r>
+              <w:rPr>
+                <w:rFonts w:ascii="Calibri" w:eastAsia="Calibri" w:hAnsi="Calibri" w:cs="Times New Roman"/>
+                <w:sz w:val="24"/>
+                <w:szCs w:val="24"/>
+              </w:rPr>
+              <w:t xml:space="preserve"> of beans. He has already </w:t>
+            </w:r>
+            <w:proofErr w:type="spellStart"/>
+            <w:r>
+              <w:rPr>
+                <w:rFonts w:ascii="Calibri" w:eastAsia="Calibri" w:hAnsi="Calibri" w:cs="Times New Roman"/>
+                <w:sz w:val="24"/>
+                <w:szCs w:val="24"/>
+              </w:rPr>
+              <w:t>10kg</w:t>
+            </w:r>
+            <w:proofErr w:type="spellEnd"/>
+            <w:r>
+              <w:rPr>
+                <w:rFonts w:ascii="Calibri" w:eastAsia="Calibri" w:hAnsi="Calibri" w:cs="Times New Roman"/>
+                <w:sz w:val="24"/>
+                <w:szCs w:val="24"/>
+              </w:rPr>
+              <w:t xml:space="preserve"> beans in his stock .The remaining </w:t>
+            </w:r>
+            <w:r>
+              <w:rPr>
+                <w:rFonts w:ascii="Calibri" w:eastAsia="Calibri" w:hAnsi="Calibri" w:cs="Times New Roman"/>
+                <w:sz w:val="24"/>
+                <w:szCs w:val="24"/>
+              </w:rPr>
+              <w:lastRenderedPageBreak/>
+              <w:t>stock will display to the farmer via the app.</w:t>
+            </w:r>
+          </w:p>
+        </w:tc>
+        <w:tc>
+          <w:tcPr>
+            <w:tcW w:w="1461" w:type="dxa"/>
+          </w:tcPr>
+          <w:p>
+            <w:pPr>
+              <w:rPr>
+                <w:rFonts w:ascii="Calibri" w:eastAsia="Calibri" w:hAnsi="Calibri" w:cs="Times New Roman"/>
+                <w:sz w:val="24"/>
+                <w:szCs w:val="24"/>
+              </w:rPr>
+            </w:pPr>
+            <w:r>
+              <w:rPr>
+                <w:rFonts w:ascii="Calibri" w:eastAsia="Calibri" w:hAnsi="Calibri" w:cs="Times New Roman"/>
+                <w:sz w:val="24"/>
+                <w:szCs w:val="24"/>
+              </w:rPr>
+              <w:lastRenderedPageBreak/>
+              <w:t>Available stock=10</w:t>
+            </w:r>
+          </w:p>
+        </w:tc>
+        <w:tc>
+          <w:tcPr>
+            <w:tcW w:w="1431" w:type="dxa"/>
+          </w:tcPr>
+          <w:p>
+            <w:pPr>
+              <w:rPr>
+                <w:rFonts w:ascii="Calibri" w:eastAsia="Calibri" w:hAnsi="Calibri" w:cs="Times New Roman"/>
+                <w:b/>
+                <w:bCs/>
+                <w:sz w:val="36"/>
+                <w:szCs w:val="36"/>
+              </w:rPr>
+            </w:pPr>
+            <w:r>
+              <w:rPr>
+                <w:rFonts w:ascii="Calibri" w:eastAsia="Calibri" w:hAnsi="Calibri" w:cs="Times New Roman"/>
+                <w:sz w:val="24"/>
+                <w:szCs w:val="24"/>
+              </w:rPr>
+              <w:t>Available stock=10</w:t>
+            </w:r>
+          </w:p>
+        </w:tc>
+        <w:tc>
+          <w:tcPr>
+            <w:tcW w:w="1429" w:type="dxa"/>
+          </w:tcPr>
+          <w:p>
+            <w:pPr>
+              <w:rPr>
+                <w:rFonts w:ascii="Calibri" w:eastAsia="Calibri" w:hAnsi="Calibri" w:cs="Times New Roman"/>
+                <w:sz w:val="24"/>
+                <w:szCs w:val="24"/>
+              </w:rPr>
+            </w:pPr>
+            <w:r>
+              <w:rPr>
+                <w:rFonts w:ascii="Calibri" w:eastAsia="Calibri" w:hAnsi="Calibri" w:cs="Times New Roman"/>
+                <w:sz w:val="24"/>
+                <w:szCs w:val="24"/>
+              </w:rPr>
+              <w:t>Pass</w:t>
+            </w:r>
+          </w:p>
+          <w:p>
+            <w:pPr>
+              <w:rPr>
+                <w:rFonts w:ascii="Calibri" w:eastAsia="Calibri" w:hAnsi="Calibri" w:cs="Times New Roman"/>
+                <w:sz w:val="24"/>
+                <w:szCs w:val="24"/>
+              </w:rPr>
+            </w:pPr>
+            <w:r>
+              <w:rPr>
+                <w:rFonts w:ascii="Calibri" w:eastAsia="Calibri" w:hAnsi="Calibri" w:cs="Times New Roman"/>
+                <w:sz w:val="24"/>
+                <w:szCs w:val="24"/>
+              </w:rPr>
+              <w:t>(100%)</w:t>
+            </w:r>
+          </w:p>
+        </w:tc>
+      </w:tr>
+    </w:tbl>
+    <w:p/>
     <w:p>
       <w:pPr>
         <w:pStyle w:val="Heading2"/>
@@ -2160,6 +3217,23 @@
     </w:p>
     <w:p>
       <w:pPr>
+        <w:rPr>
+          <w:rFonts w:ascii="Calibri" w:eastAsia="Calibri" w:hAnsi="Calibri" w:cs="Times New Roman"/>
+          <w:sz w:val="24"/>
+          <w:szCs w:val="24"/>
+        </w:rPr>
+      </w:pPr>
+      <w:r>
+        <w:rPr>
+          <w:rFonts w:ascii="Calibri" w:eastAsia="Calibri" w:hAnsi="Calibri" w:cs="Times New Roman"/>
+          <w:sz w:val="24"/>
+          <w:szCs w:val="24"/>
+        </w:rPr>
+        <w:t>During the development stage, unit tests were performed, and any bugs discovered during the testing stage were addressed.</w:t>
+      </w:r>
+    </w:p>
+    <w:p>
+      <w:pPr>
         <w:pStyle w:val="Heading2"/>
       </w:pPr>
       <w:r>
@@ -2182,6 +3256,23 @@
     </w:p>
     <w:p>
       <w:pPr>
+        <w:rPr>
+          <w:rFonts w:ascii="Calibri" w:eastAsia="Calibri" w:hAnsi="Calibri" w:cs="Times New Roman"/>
+          <w:sz w:val="24"/>
+          <w:szCs w:val="24"/>
+        </w:rPr>
+      </w:pPr>
+      <w:r>
+        <w:rPr>
+          <w:rFonts w:ascii="Calibri" w:eastAsia="Calibri" w:hAnsi="Calibri" w:cs="Times New Roman"/>
+          <w:sz w:val="24"/>
+          <w:szCs w:val="24"/>
+        </w:rPr>
+        <w:t>Usability testing determines how user-friendly the system is and how well the user interface design and experience are managed. The web application for price prediction was created using user interface principles that prioritized simplicity. It has a one-of-a-kind logo that was created from the ground up, as well as a completely responsive web interface that works on all browsers and computers.</w:t>
+      </w:r>
+    </w:p>
+    <w:p>
+      <w:pPr>
         <w:pStyle w:val="Heading2"/>
       </w:pPr>
       <w:r>
@@ -2193,6 +3284,23 @@
     </w:p>
     <w:p>
       <w:pPr>
+        <w:rPr>
+          <w:rFonts w:ascii="Calibri" w:eastAsia="Calibri" w:hAnsi="Calibri" w:cs="Times New Roman"/>
+          <w:sz w:val="24"/>
+          <w:szCs w:val="24"/>
+        </w:rPr>
+      </w:pPr>
+      <w:r>
+        <w:rPr>
+          <w:rFonts w:ascii="Calibri" w:eastAsia="Calibri" w:hAnsi="Calibri" w:cs="Times New Roman"/>
+          <w:sz w:val="24"/>
+          <w:szCs w:val="24"/>
+        </w:rPr>
+        <w:t xml:space="preserve">     Compatibility ensures that the device functions properly in all browsers. Google Chrome, Safari, Mozilla Firefox, and Microsoft Edge were used to test the price prediction web application. All of the features worked flawlessly in all browsers.</w:t>
+      </w:r>
+    </w:p>
+    <w:p>
+      <w:pPr>
         <w:pStyle w:val="Heading2"/>
       </w:pPr>
       <w:r>
@@ -2200,6 +3308,41 @@
       </w:r>
       <w:r>
         <w:t xml:space="preserve"> Chapter Summary</w:t>
+      </w:r>
+    </w:p>
+    <w:p>
+      <w:pPr>
+        <w:rPr>
+          <w:rFonts w:ascii="Calibri" w:eastAsia="Calibri" w:hAnsi="Calibri" w:cs="Times New Roman"/>
+          <w:sz w:val="24"/>
+          <w:szCs w:val="24"/>
+        </w:rPr>
+      </w:pPr>
+      <w:r>
+        <w:rPr>
+          <w:rFonts w:ascii="Calibri" w:eastAsia="Calibri" w:hAnsi="Calibri" w:cs="Times New Roman"/>
+          <w:sz w:val="24"/>
+          <w:szCs w:val="24"/>
+        </w:rPr>
+        <w:t>The test results for the system's functions were originally contained in this chapter.</w:t>
+      </w:r>
+      <w:r>
+        <w:rPr>
+          <w:rFonts w:ascii="Calibri" w:eastAsia="Calibri" w:hAnsi="Calibri" w:cs="Times New Roman"/>
+          <w:b/>
+          <w:bCs/>
+          <w:sz w:val="36"/>
+          <w:szCs w:val="36"/>
+        </w:rPr>
+        <w:t xml:space="preserve"> </w:t>
+      </w:r>
+      <w:r>
+        <w:rPr>
+          <w:rFonts w:ascii="Calibri" w:eastAsia="Calibri" w:hAnsi="Calibri" w:cs="Times New Roman"/>
+          <w:sz w:val="24"/>
+          <w:szCs w:val="24"/>
+        </w:rPr>
+        <w:t>This chapter went through the specifics of price prediction system testing phase, including the system's goals and objectives, testing the system's functional and non-functional specifications, and the weaknesses encountered during the testing process. The system's critical assessments are discussed in the following sections.</w:t>
       </w:r>
     </w:p>
     <w:p>
@@ -2226,10 +3369,252 @@
           <w:sz w:val="24"/>
           <w:szCs w:val="24"/>
         </w:rPr>
-        <w:t>the performance testing results for the client side and server side of the mobile application</w:t>
-      </w:r>
+        <w:t>the performance testing results for the client si</w:t>
+      </w:r>
+      <w:r>
+        <w:rPr>
+          <w:rFonts w:ascii="TimesNewRomanPSMT" w:hAnsi="TimesNewRomanPSMT"/>
+          <w:color w:val="000000"/>
+          <w:sz w:val="24"/>
+          <w:szCs w:val="24"/>
+        </w:rPr>
+        <w:t>de and server side of the web</w:t>
+      </w:r>
+      <w:r>
+        <w:rPr>
+          <w:rFonts w:ascii="TimesNewRomanPSMT" w:hAnsi="TimesNewRomanPSMT"/>
+          <w:color w:val="000000"/>
+          <w:sz w:val="24"/>
+          <w:szCs w:val="24"/>
+        </w:rPr>
+        <w:t xml:space="preserve"> application</w:t>
+      </w:r>
+      <w:r>
+        <w:rPr>
+          <w:rFonts w:ascii="TimesNewRomanPSMT" w:hAnsi="TimesNewRomanPSMT"/>
+          <w:color w:val="000000"/>
+          <w:sz w:val="24"/>
+          <w:szCs w:val="24"/>
+        </w:rPr>
+        <w:t xml:space="preserve"> simply</w:t>
+      </w:r>
+      <w:r>
+        <w:rPr>
+          <w:rFonts w:ascii="TimesNewRomanPSMT" w:hAnsi="TimesNewRomanPSMT"/>
+          <w:color w:val="000000"/>
+          <w:sz w:val="24"/>
+          <w:szCs w:val="24"/>
+        </w:rPr>
+        <w:t xml:space="preserve">. </w:t>
+      </w:r>
+      <w:r>
+        <w:rPr>
+          <w:rFonts w:ascii="TimesNewRomanPSMT" w:hAnsi="TimesNewRomanPSMT"/>
+          <w:color w:val="000000"/>
+          <w:sz w:val="24"/>
+          <w:szCs w:val="24"/>
+        </w:rPr>
+        <w:t>It showed a described functionality of our application and how testing’s are done for a better and an accurate deployment and a quality output for our web application.</w:t>
+      </w:r>
+      <w:r>
+        <w:rPr>
+          <w:rFonts w:ascii="TimesNewRomanPSMT" w:hAnsi="TimesNewRomanPSMT"/>
+          <w:color w:val="000000"/>
+          <w:sz w:val="24"/>
+          <w:szCs w:val="24"/>
+        </w:rPr>
+        <w:t xml:space="preserve"> </w:t>
+      </w:r>
+    </w:p>
+    <w:p/>
+    <w:p>
+      <w:pPr>
+        <w:pStyle w:val="Heading1"/>
+      </w:pPr>
+      <w:r>
+        <w:t xml:space="preserve">Chapter 3 – Evaluation </w:t>
+      </w:r>
+    </w:p>
+    <w:p>
+      <w:pPr>
+        <w:pStyle w:val="Heading2"/>
+      </w:pPr>
+      <w:r>
+        <w:t>4.1 Chapter Overview</w:t>
+      </w:r>
+    </w:p>
+    <w:p>
+      <w:pPr>
+        <w:rPr>
+          <w:rFonts w:ascii="TimesNewRomanPSMT" w:hAnsi="TimesNewRomanPSMT"/>
+          <w:color w:val="000000"/>
+          <w:sz w:val="24"/>
+          <w:szCs w:val="24"/>
+        </w:rPr>
+      </w:pPr>
+      <w:r>
+        <w:rPr>
+          <w:rFonts w:ascii="TimesNewRomanPSMT" w:hAnsi="TimesNewRomanPSMT"/>
+          <w:color w:val="000000"/>
+          <w:sz w:val="24"/>
+          <w:szCs w:val="24"/>
+        </w:rPr>
+        <w:t>This chapter elaborate the author evaluation subsequently the expert overview and the customer</w:t>
+      </w:r>
+      <w:r>
+        <w:rPr>
+          <w:rFonts w:ascii="TimesNewRomanPSMT" w:hAnsi="TimesNewRomanPSMT"/>
+          <w:color w:val="000000"/>
+        </w:rPr>
+        <w:br/>
+      </w:r>
+      <w:r>
+        <w:rPr>
+          <w:rFonts w:ascii="TimesNewRomanPSMT" w:hAnsi="TimesNewRomanPSMT"/>
+          <w:color w:val="000000"/>
+          <w:sz w:val="24"/>
+          <w:szCs w:val="24"/>
+        </w:rPr>
+        <w:t>feedback. In the first part, it describes the author experiences, the lessons they learnt throughout</w:t>
+      </w:r>
+      <w:r>
+        <w:rPr>
+          <w:rFonts w:ascii="TimesNewRomanPSMT" w:hAnsi="TimesNewRomanPSMT"/>
+          <w:color w:val="000000"/>
+        </w:rPr>
+        <w:br/>
+      </w:r>
+      <w:r>
+        <w:rPr>
+          <w:rFonts w:ascii="TimesNewRomanPSMT" w:hAnsi="TimesNewRomanPSMT"/>
+          <w:color w:val="000000"/>
+          <w:sz w:val="24"/>
+          <w:szCs w:val="24"/>
+        </w:rPr>
+        <w:t>the project, the project methodology they used and the challenges they faced. In the second</w:t>
+      </w:r>
+      <w:r>
+        <w:rPr>
+          <w:rFonts w:ascii="TimesNewRomanPSMT" w:hAnsi="TimesNewRomanPSMT"/>
+          <w:color w:val="000000"/>
+        </w:rPr>
+        <w:br/>
+      </w:r>
+      <w:r>
+        <w:rPr>
+          <w:rFonts w:ascii="TimesNewRomanPSMT" w:hAnsi="TimesNewRomanPSMT"/>
+          <w:color w:val="000000"/>
+          <w:sz w:val="24"/>
+          <w:szCs w:val="24"/>
+        </w:rPr>
+        <w:lastRenderedPageBreak/>
+        <w:t>half, it discusses about the Expertise overview and their critical analysis regarding the project</w:t>
+      </w:r>
+      <w:r>
+        <w:rPr>
+          <w:rFonts w:ascii="TimesNewRomanPSMT" w:hAnsi="TimesNewRomanPSMT"/>
+          <w:color w:val="000000"/>
+        </w:rPr>
+        <w:br/>
+      </w:r>
+      <w:r>
+        <w:rPr>
+          <w:rFonts w:ascii="TimesNewRomanPSMT" w:hAnsi="TimesNewRomanPSMT"/>
+          <w:color w:val="000000"/>
+          <w:sz w:val="24"/>
+          <w:szCs w:val="24"/>
+        </w:rPr>
+        <w:t>context and their suggestions for further improvements. Finally, it describes the user experience</w:t>
+      </w:r>
+      <w:r>
+        <w:rPr>
+          <w:rFonts w:ascii="TimesNewRomanPSMT" w:hAnsi="TimesNewRomanPSMT"/>
+          <w:color w:val="000000"/>
+        </w:rPr>
+        <w:br/>
+      </w:r>
+      <w:r>
+        <w:rPr>
+          <w:rFonts w:ascii="TimesNewRomanPSMT" w:hAnsi="TimesNewRomanPSMT"/>
+          <w:color w:val="000000"/>
+          <w:sz w:val="24"/>
+          <w:szCs w:val="24"/>
+        </w:rPr>
+        <w:t>of the product and their feedback.</w:t>
+      </w:r>
+    </w:p>
+    <w:p>
+      <w:pPr>
+        <w:pStyle w:val="Heading2"/>
+      </w:pPr>
+      <w:r>
+        <w:t xml:space="preserve">4.2 </w:t>
+      </w:r>
+      <w:r>
+        <w:t>Evaluation Methods</w:t>
+      </w:r>
+    </w:p>
+    <w:p>
+      <w:pPr>
+        <w:pStyle w:val="Heading2"/>
+      </w:pPr>
+      <w:r>
+        <w:t>Quantitative Evaluation</w:t>
+      </w:r>
+    </w:p>
+    <w:p>
+      <w:pPr>
+        <w:pStyle w:val="Heading2"/>
+      </w:pPr>
+      <w:r>
+        <w:t>Qualitative Evaluation</w:t>
+      </w:r>
+    </w:p>
+    <w:p>
       <w:bookmarkStart w:id="0" w:name="_GoBack"/>
       <w:bookmarkEnd w:id="0"/>
+    </w:p>
+    <w:p>
+      <w:pPr>
+        <w:pStyle w:val="Heading2"/>
+      </w:pPr>
+      <w:r>
+        <w:t xml:space="preserve">4.2 </w:t>
+      </w:r>
+      <w:r>
+        <w:t>Author Evaluation</w:t>
+      </w:r>
+    </w:p>
+    <w:p>
+      <w:r>
+        <w:t>As planned we were wi</w:t>
+      </w:r>
+      <w:r>
+        <w:t xml:space="preserve">lling to provide a best application which is simple and easier to use and </w:t>
+      </w:r>
+      <w:r>
+        <w:t xml:space="preserve">we wanted to make our application usable even for non-educated and low income citizens. We wanted to </w:t>
+      </w:r>
+      <w:r>
+        <w:t>make our application and usage more cost effective for the user so even we considered about the data usage while using because for the citizens who are using our application even a single cent will be precious</w:t>
+      </w:r>
+      <w:r>
+        <w:t>. So due to that reason by interviewing several personalities in the sector we came into an conclusion of</w:t>
+      </w:r>
+      <w:r>
+        <w:t xml:space="preserve"> developing only a Web application for our project because if we implement a mobile application also it wil</w:t>
+      </w:r>
+      <w:r>
+        <w:t>l cost more for the user for data when downloading the app and even when using the app compared to the web application</w:t>
+      </w:r>
+      <w:r>
+        <w:t xml:space="preserve">. So although we planned to develop a mobile application also we decided to implement only a web application </w:t>
+      </w:r>
+      <w:r>
+        <w:t xml:space="preserve">by the interviews we took with the users. </w:t>
+      </w:r>
+    </w:p>
+    <w:p>
       <w:r>
         <w:rPr>
           <w:rFonts w:ascii="TimesNewRomanPSMT" w:hAnsi="TimesNewRomanPSMT"/>
@@ -2237,7 +3622,7 @@
           <w:sz w:val="24"/>
           <w:szCs w:val="24"/>
         </w:rPr>
-        <w:t>. It</w:t>
+        <w:t>After evaluating the prototype, we move forward for the second phase of development. There</w:t>
       </w:r>
       <w:r>
         <w:rPr>
@@ -2253,24 +3638,143 @@
           <w:sz w:val="24"/>
           <w:szCs w:val="24"/>
         </w:rPr>
-        <w:t>described the performance results for the raspberry pi system as well.</w:t>
-      </w:r>
-    </w:p>
-    <w:p/>
-    <w:p/>
-    <w:p/>
+        <w:t>we completed the backend solution and improved UI and UX. At the end of the second phase</w:t>
+      </w:r>
+      <w:r>
+        <w:rPr>
+          <w:rFonts w:ascii="TimesNewRomanPSMT" w:hAnsi="TimesNewRomanPSMT"/>
+          <w:color w:val="000000"/>
+        </w:rPr>
+        <w:br/>
+      </w:r>
+      <w:r>
+        <w:rPr>
+          <w:rFonts w:ascii="TimesNewRomanPSMT" w:hAnsi="TimesNewRomanPSMT"/>
+          <w:color w:val="000000"/>
+          <w:sz w:val="24"/>
+          <w:szCs w:val="24"/>
+        </w:rPr>
+        <w:t>of development all the functions were working smoothly as we planned.</w:t>
+      </w:r>
+    </w:p>
+    <w:p>
+      <w:r>
+        <w:t xml:space="preserve">And finally we were able to implement a simple and a user friendly interface for any user </w:t>
+      </w:r>
+      <w:r>
+        <w:t xml:space="preserve">and we were able to provide the users an economical and a </w:t>
+      </w:r>
+      <w:r>
+        <w:t>user-friendly application</w:t>
+      </w:r>
+      <w:r>
+        <w:t xml:space="preserve"> which is a huge achievement for us and for the entire agricultural industry. We are happy to present that now the farmers will not </w:t>
+      </w:r>
+      <w:r>
+        <w:t xml:space="preserve">have to face in unfair situations when their hard work is brought into </w:t>
+      </w:r>
+      <w:r>
+        <w:t xml:space="preserve">a price. So now we are able to </w:t>
+      </w:r>
+      <w:r>
+        <w:rPr>
+          <w:rFonts w:ascii="TimesNewRomanPSMT" w:hAnsi="TimesNewRomanPSMT"/>
+          <w:color w:val="000000"/>
+          <w:sz w:val="24"/>
+          <w:szCs w:val="24"/>
+        </w:rPr>
+        <w:t>give the predicted price for each vegetable before farmers take their harvest</w:t>
+      </w:r>
+      <w:r>
+        <w:rPr>
+          <w:rFonts w:ascii="TimesNewRomanPSMT" w:hAnsi="TimesNewRomanPSMT"/>
+          <w:color w:val="000000"/>
+        </w:rPr>
+        <w:t xml:space="preserve"> </w:t>
+      </w:r>
+      <w:r>
+        <w:rPr>
+          <w:rFonts w:ascii="TimesNewRomanPSMT" w:hAnsi="TimesNewRomanPSMT"/>
+          <w:color w:val="000000"/>
+          <w:sz w:val="24"/>
+          <w:szCs w:val="24"/>
+        </w:rPr>
+        <w:t>to the markets to sell which is a</w:t>
+      </w:r>
+      <w:r>
+        <w:rPr>
+          <w:rFonts w:ascii="TimesNewRomanPSMT" w:hAnsi="TimesNewRomanPSMT"/>
+          <w:color w:val="000000"/>
+          <w:sz w:val="24"/>
+          <w:szCs w:val="24"/>
+        </w:rPr>
+        <w:t>n</w:t>
+      </w:r>
+      <w:r>
+        <w:rPr>
+          <w:rFonts w:ascii="TimesNewRomanPSMT" w:hAnsi="TimesNewRomanPSMT"/>
+          <w:color w:val="000000"/>
+          <w:sz w:val="24"/>
+          <w:szCs w:val="24"/>
+        </w:rPr>
+        <w:t xml:space="preserve"> unexplainable achievement for our group and also for the whole agricultural sector.</w:t>
+      </w:r>
+    </w:p>
+    <w:p>
+      <w:pPr>
+        <w:pStyle w:val="Heading2"/>
+      </w:pPr>
+      <w:r>
+        <w:t>4.4 Limitations of the research</w:t>
+      </w:r>
+    </w:p>
+    <w:p>
+      <w:pPr>
+        <w:pStyle w:val="ListParagraph"/>
+        <w:numPr>
+          <w:ilvl w:val="0"/>
+          <w:numId w:val="11"/>
+        </w:numPr>
+      </w:pPr>
+      <w:r>
+        <w:t>Limitations of the av</w:t>
+      </w:r>
+      <w:r>
+        <w:t>ailability of sufficient data</w:t>
+      </w:r>
+    </w:p>
+    <w:p>
+      <w:r>
+        <w:t xml:space="preserve">Due to the limitations of the availability of sufficient data, we couldn’t able to develop the </w:t>
+      </w:r>
+      <w:proofErr w:type="spellStart"/>
+      <w:r>
+        <w:t>BPNN</w:t>
+      </w:r>
+      <w:proofErr w:type="spellEnd"/>
+      <w:r>
+        <w:t xml:space="preserve"> neural network. Therefore, we built three regressions models to predict the price. Lasso regression model, Multi linear model, and the random forest model. Out of them, the random forest model gives a better accuracy than the other models. So, we created the random forest model to predict the price.</w:t>
+      </w:r>
+    </w:p>
+    <w:p>
+      <w:pPr>
+        <w:pStyle w:val="ListParagraph"/>
+        <w:numPr>
+          <w:ilvl w:val="0"/>
+          <w:numId w:val="11"/>
+        </w:numPr>
+      </w:pPr>
+      <w:r>
+        <w:t>Supported Language is English</w:t>
+      </w:r>
+    </w:p>
     <w:p>
       <w:pPr>
         <w:pStyle w:val="ListParagraph"/>
         <w:ind w:left="360"/>
       </w:pPr>
-    </w:p>
-    <w:p>
-      <w:pPr>
-        <w:pStyle w:val="Heading1"/>
-      </w:pPr>
-      <w:r>
-        <w:t xml:space="preserve">Chapter 3 – Evaluation </w:t>
+      <w:r>
+        <w:t>The web-based application is currently only supports the English language, although Sinhala and Tamil languages support can be added in the future. This will especially targets for the farmers.</w:t>
       </w:r>
     </w:p>
     <w:p>
@@ -2278,63 +3782,307 @@
         <w:pStyle w:val="Heading2"/>
       </w:pPr>
       <w:r>
-        <w:t>4.1 Chapter Overview</w:t>
-      </w:r>
+        <w:t>4.5 Future enhancements</w:t>
+      </w:r>
+    </w:p>
+    <w:p>
+      <w:pPr>
+        <w:pStyle w:val="ListParagraph"/>
+        <w:numPr>
+          <w:ilvl w:val="0"/>
+          <w:numId w:val="10"/>
+        </w:numPr>
+        <w:rPr>
+          <w:b/>
+        </w:rPr>
+      </w:pPr>
+      <w:r>
+        <w:rPr>
+          <w:b/>
+        </w:rPr>
+        <w:t>Including the use with all three languages. (</w:t>
+      </w:r>
+      <w:r>
+        <w:rPr>
+          <w:b/>
+        </w:rPr>
+        <w:t>Sinhala,</w:t>
+      </w:r>
+      <w:r>
+        <w:rPr>
+          <w:b/>
+        </w:rPr>
+        <w:t xml:space="preserve"> English</w:t>
+      </w:r>
+      <w:r>
+        <w:rPr>
+          <w:b/>
+        </w:rPr>
+        <w:t>, Tamil)</w:t>
+      </w:r>
+    </w:p>
+    <w:p>
+      <w:pPr>
+        <w:pStyle w:val="ListParagraph"/>
+        <w:ind w:left="360"/>
+      </w:pPr>
+      <w:r>
+        <w:lastRenderedPageBreak/>
+        <w:t xml:space="preserve">Our system is currently implemented with English language for the ease of the </w:t>
+      </w:r>
+      <w:r>
+        <w:t>developers</w:t>
+      </w:r>
+      <w:r>
+        <w:t xml:space="preserve"> and due to the lack of time to </w:t>
+      </w:r>
+      <w:r>
+        <w:t>implement,</w:t>
+      </w:r>
+      <w:r>
+        <w:t xml:space="preserve"> so we’re planning to</w:t>
+      </w:r>
+      <w:r>
+        <w:t xml:space="preserve"> </w:t>
+      </w:r>
+      <w:r>
+        <w:t>implement the application in all three languages (</w:t>
+      </w:r>
+      <w:r>
+        <w:t>Sinhala, Tamil</w:t>
+      </w:r>
+      <w:r>
+        <w:t xml:space="preserve"> and English) for the better </w:t>
+      </w:r>
+      <w:r>
+        <w:t>readability</w:t>
+      </w:r>
+      <w:r>
+        <w:t xml:space="preserve"> of the user and ease of use</w:t>
+      </w:r>
+      <w:r>
+        <w:t>.</w:t>
+      </w:r>
+    </w:p>
+    <w:p>
+      <w:pPr>
+        <w:pStyle w:val="ListParagraph"/>
+        <w:numPr>
+          <w:ilvl w:val="0"/>
+          <w:numId w:val="10"/>
+        </w:numPr>
+        <w:rPr>
+          <w:b/>
+        </w:rPr>
+      </w:pPr>
+      <w:r>
+        <w:rPr>
+          <w:b/>
+        </w:rPr>
+        <w:t>Expanding the Functions of the Application</w:t>
+      </w:r>
+    </w:p>
+    <w:p>
+      <w:pPr>
+        <w:pStyle w:val="ListParagraph"/>
+        <w:ind w:left="360"/>
+      </w:pPr>
+      <w:r>
+        <w:t xml:space="preserve">We developed our application in the most simple manner to make it easier for the users to use but after some time and after the users of the application </w:t>
+      </w:r>
+      <w:r>
+        <w:t>increases</w:t>
+      </w:r>
+      <w:r>
+        <w:t xml:space="preserve"> and after the users become </w:t>
+      </w:r>
+      <w:r>
+        <w:t>familiar</w:t>
+      </w:r>
+      <w:r>
+        <w:t xml:space="preserve"> with the </w:t>
+      </w:r>
+      <w:r>
+        <w:t xml:space="preserve">application we are planning to expand the core functions and optional functions by adding more optional </w:t>
+      </w:r>
+      <w:r>
+        <w:t>functions</w:t>
+      </w:r>
+      <w:r>
+        <w:t xml:space="preserve"> such as tools to </w:t>
+      </w:r>
+      <w:r>
+        <w:t xml:space="preserve">Analyze the sales and supplies and </w:t>
+      </w:r>
+      <w:r>
+        <w:t>to improve the analytics of the business.</w:t>
+      </w:r>
+    </w:p>
+    <w:p>
+      <w:pPr>
+        <w:pStyle w:val="ListParagraph"/>
+        <w:numPr>
+          <w:ilvl w:val="0"/>
+          <w:numId w:val="10"/>
+        </w:numPr>
+        <w:rPr>
+          <w:b/>
+        </w:rPr>
+      </w:pPr>
+      <w:r>
+        <w:rPr>
+          <w:b/>
+        </w:rPr>
+        <w:t>Developing the interface with theme facility.</w:t>
+      </w:r>
+    </w:p>
+    <w:p>
+      <w:pPr>
+        <w:pStyle w:val="ListParagraph"/>
+        <w:ind w:left="360"/>
+      </w:pPr>
+      <w:r>
+        <w:t xml:space="preserve">We’re planning to implement a theme function to the application where the </w:t>
+      </w:r>
+      <w:r>
+        <w:t>users will have access to edit the interface according to their requirement for better readability and ease of use. Where the users will be able to change font sizes and background colors accordingly.</w:t>
+      </w:r>
+    </w:p>
+    <w:p>
+      <w:pPr>
+        <w:pStyle w:val="ListParagraph"/>
+        <w:ind w:left="360"/>
+      </w:pPr>
     </w:p>
     <w:p>
       <w:pPr>
         <w:pStyle w:val="Heading2"/>
       </w:pPr>
       <w:r>
-        <w:t>4.2 Achievements of aims and objectives</w:t>
-      </w:r>
-    </w:p>
+        <w:t xml:space="preserve">4.6 Extra work (Competitions, research papers, </w:t>
+      </w:r>
+      <w:proofErr w:type="spellStart"/>
+      <w:r>
+        <w:t>etc</w:t>
+      </w:r>
+      <w:proofErr w:type="spellEnd"/>
+      <w:r>
+        <w:t>)</w:t>
+      </w:r>
+    </w:p>
+    <w:p/>
     <w:p>
       <w:pPr>
         <w:pStyle w:val="Heading2"/>
       </w:pPr>
       <w:r>
-        <w:t>4.3 Legal, social, ethical and professional issues</w:t>
-      </w:r>
-    </w:p>
-    <w:p>
-      <w:pPr>
-        <w:pStyle w:val="Heading2"/>
-      </w:pPr>
-      <w:r>
-        <w:t>4.4 Limitations of the research</w:t>
-      </w:r>
-    </w:p>
-    <w:p>
-      <w:pPr>
-        <w:pStyle w:val="Heading2"/>
-      </w:pPr>
-      <w:r>
-        <w:t>4.5 Future enhancements</w:t>
-      </w:r>
-    </w:p>
-    <w:p>
-      <w:pPr>
-        <w:pStyle w:val="Heading2"/>
-      </w:pPr>
-      <w:r>
-        <w:t xml:space="preserve">4.6 Extra work (Competitions, research papers, </w:t>
-      </w:r>
-      <w:proofErr w:type="spellStart"/>
-      <w:r>
-        <w:t>etc</w:t>
-      </w:r>
-      <w:proofErr w:type="spellEnd"/>
-      <w:r>
-        <w:t>)</w:t>
-      </w:r>
-    </w:p>
-    <w:p>
-      <w:pPr>
-        <w:pStyle w:val="Heading2"/>
-      </w:pPr>
-      <w:r>
         <w:t>4.7 Concluding remarks</w:t>
+      </w:r>
+    </w:p>
+    <w:p>
+      <w:r>
+        <w:rPr>
+          <w:rFonts w:ascii="Calibri" w:hAnsi="Calibri" w:cs="Calibri"/>
+          <w:color w:val="000000"/>
+          <w:sz w:val="24"/>
+          <w:szCs w:val="24"/>
+        </w:rPr>
+        <w:t>At the start of the project we set ourselves objectives to be achieved in the course of the 6</w:t>
+      </w:r>
+      <w:r>
+        <w:rPr>
+          <w:rFonts w:ascii="Calibri" w:hAnsi="Calibri" w:cs="Calibri"/>
+          <w:color w:val="000000"/>
+        </w:rPr>
+        <w:br/>
+      </w:r>
+      <w:r>
+        <w:rPr>
+          <w:rFonts w:ascii="Calibri" w:hAnsi="Calibri" w:cs="Calibri"/>
+          <w:color w:val="000000"/>
+          <w:sz w:val="24"/>
+          <w:szCs w:val="24"/>
+        </w:rPr>
+        <w:t>months. We are happy that at the end of the six months we have completed all the objectives</w:t>
+      </w:r>
+      <w:r>
+        <w:rPr>
+          <w:rFonts w:ascii="Calibri" w:hAnsi="Calibri" w:cs="Calibri"/>
+          <w:color w:val="000000"/>
+        </w:rPr>
+        <w:br/>
+      </w:r>
+      <w:r>
+        <w:rPr>
+          <w:rFonts w:ascii="Calibri" w:hAnsi="Calibri" w:cs="Calibri"/>
+          <w:color w:val="000000"/>
+          <w:sz w:val="24"/>
+          <w:szCs w:val="24"/>
+        </w:rPr>
+        <w:t>that we intended to complete</w:t>
+      </w:r>
+      <w:r>
+        <w:rPr>
+          <w:rFonts w:ascii="Calibri" w:hAnsi="Calibri" w:cs="Calibri"/>
+          <w:color w:val="000000"/>
+          <w:sz w:val="24"/>
+          <w:szCs w:val="24"/>
+        </w:rPr>
+        <w:t xml:space="preserve"> and finally we are ready to deploy an important application which will be really important for the farmers and the </w:t>
+      </w:r>
+      <w:r>
+        <w:rPr>
+          <w:rFonts w:ascii="Calibri" w:hAnsi="Calibri" w:cs="Calibri"/>
+          <w:color w:val="000000"/>
+          <w:sz w:val="24"/>
+          <w:szCs w:val="24"/>
+        </w:rPr>
+        <w:t xml:space="preserve">fair shop owners and which will be a really </w:t>
+      </w:r>
+      <w:r>
+        <w:rPr>
+          <w:rFonts w:ascii="Calibri" w:hAnsi="Calibri" w:cs="Calibri"/>
+          <w:color w:val="000000"/>
+          <w:sz w:val="24"/>
+          <w:szCs w:val="24"/>
+        </w:rPr>
+        <w:t xml:space="preserve"> </w:t>
+      </w:r>
+      <w:r>
+        <w:rPr>
+          <w:rFonts w:ascii="Calibri" w:hAnsi="Calibri" w:cs="Calibri"/>
+          <w:color w:val="000000"/>
+          <w:sz w:val="24"/>
+          <w:szCs w:val="24"/>
+        </w:rPr>
+        <w:t>interesting and a</w:t>
+      </w:r>
+      <w:r>
+        <w:rPr>
+          <w:rFonts w:ascii="Calibri" w:hAnsi="Calibri" w:cs="Calibri"/>
+          <w:color w:val="000000"/>
+          <w:sz w:val="24"/>
+          <w:szCs w:val="24"/>
+        </w:rPr>
+        <w:t>n</w:t>
+      </w:r>
+      <w:r>
+        <w:rPr>
+          <w:rFonts w:ascii="Calibri" w:hAnsi="Calibri" w:cs="Calibri"/>
+          <w:color w:val="000000"/>
+          <w:sz w:val="24"/>
+          <w:szCs w:val="24"/>
+        </w:rPr>
+        <w:t xml:space="preserve"> important </w:t>
+      </w:r>
+      <w:r>
+        <w:rPr>
+          <w:rFonts w:ascii="Calibri" w:hAnsi="Calibri" w:cs="Calibri"/>
+          <w:color w:val="000000"/>
+          <w:sz w:val="24"/>
+          <w:szCs w:val="24"/>
+        </w:rPr>
+        <w:t>in the future.</w:t>
       </w:r>
     </w:p>
     <w:p>
@@ -2355,6 +4103,146 @@
 <file path=word/numbering.xml><?xml version="1.0" encoding="utf-8"?>
 <w:numbering xmlns:wpc="http://schemas.microsoft.com/office/word/2010/wordprocessingCanvas" xmlns:cx="http://schemas.microsoft.com/office/drawing/2014/chartex" xmlns:cx1="http://schemas.microsoft.com/office/drawing/2015/9/8/chartex" xmlns:mc="http://schemas.openxmlformats.org/markup-compatibility/2006" xmlns:o="urn:schemas-microsoft-com:office:office" xmlns:r="http://schemas.openxmlformats.org/officeDocument/2006/relationships" xmlns:m="http://schemas.openxmlformats.org/officeDocument/2006/math" xmlns:v="urn:schemas-microsoft-com:vml" xmlns:wp14="http://schemas.microsoft.com/office/word/2010/wordprocessingDrawing" xmlns:wp="http://schemas.openxmlformats.org/drawingml/2006/wordprocessingDrawing" xmlns:w10="urn:schemas-microsoft-com:office:word" xmlns:w="http://schemas.openxmlformats.org/wordprocessingml/2006/main" xmlns:w14="http://schemas.microsoft.com/office/word/2010/wordml" xmlns:w15="http://schemas.microsoft.com/office/word/2012/wordml" xmlns:w16se="http://schemas.microsoft.com/office/word/2015/wordml/symex" xmlns:wpg="http://schemas.microsoft.com/office/word/2010/wordprocessingGroup" xmlns:wpi="http://schemas.microsoft.com/office/word/2010/wordprocessingInk" xmlns:wne="http://schemas.microsoft.com/office/word/2006/wordml" xmlns:wps="http://schemas.microsoft.com/office/word/2010/wordprocessingShape" mc:Ignorable="w14 w15 w16se wp14">
   <w:abstractNum w:abstractNumId="0" w15:restartNumberingAfterBreak="0">
+    <w:nsid w:val="03F63456"/>
+    <w:multiLevelType w:val="hybridMultilevel"/>
+    <w:tmpl w:val="1E96B006"/>
+    <w:lvl w:ilvl="0" w:tplc="4B8CB8D4">
+      <w:start w:val="1"/>
+      <w:numFmt w:val="bullet"/>
+      <w:lvlText w:val="●"/>
+      <w:lvlJc w:val="left"/>
+      <w:pPr>
+        <w:tabs>
+          <w:tab w:val="num" w:pos="720"/>
+        </w:tabs>
+        <w:ind w:left="720" w:hanging="360"/>
+      </w:pPr>
+      <w:rPr>
+        <w:rFonts w:ascii="Proxima Nova" w:hAnsi="Proxima Nova" w:hint="default"/>
+      </w:rPr>
+    </w:lvl>
+    <w:lvl w:ilvl="1" w:tplc="155E0B1C" w:tentative="1">
+      <w:start w:val="1"/>
+      <w:numFmt w:val="bullet"/>
+      <w:lvlText w:val="●"/>
+      <w:lvlJc w:val="left"/>
+      <w:pPr>
+        <w:tabs>
+          <w:tab w:val="num" w:pos="1440"/>
+        </w:tabs>
+        <w:ind w:left="1440" w:hanging="360"/>
+      </w:pPr>
+      <w:rPr>
+        <w:rFonts w:ascii="Proxima Nova" w:hAnsi="Proxima Nova" w:hint="default"/>
+      </w:rPr>
+    </w:lvl>
+    <w:lvl w:ilvl="2" w:tplc="7A848D7E" w:tentative="1">
+      <w:start w:val="1"/>
+      <w:numFmt w:val="bullet"/>
+      <w:lvlText w:val="●"/>
+      <w:lvlJc w:val="left"/>
+      <w:pPr>
+        <w:tabs>
+          <w:tab w:val="num" w:pos="2160"/>
+        </w:tabs>
+        <w:ind w:left="2160" w:hanging="360"/>
+      </w:pPr>
+      <w:rPr>
+        <w:rFonts w:ascii="Proxima Nova" w:hAnsi="Proxima Nova" w:hint="default"/>
+      </w:rPr>
+    </w:lvl>
+    <w:lvl w:ilvl="3" w:tplc="7F3A7AC8" w:tentative="1">
+      <w:start w:val="1"/>
+      <w:numFmt w:val="bullet"/>
+      <w:lvlText w:val="●"/>
+      <w:lvlJc w:val="left"/>
+      <w:pPr>
+        <w:tabs>
+          <w:tab w:val="num" w:pos="2880"/>
+        </w:tabs>
+        <w:ind w:left="2880" w:hanging="360"/>
+      </w:pPr>
+      <w:rPr>
+        <w:rFonts w:ascii="Proxima Nova" w:hAnsi="Proxima Nova" w:hint="default"/>
+      </w:rPr>
+    </w:lvl>
+    <w:lvl w:ilvl="4" w:tplc="CD6C3F82" w:tentative="1">
+      <w:start w:val="1"/>
+      <w:numFmt w:val="bullet"/>
+      <w:lvlText w:val="●"/>
+      <w:lvlJc w:val="left"/>
+      <w:pPr>
+        <w:tabs>
+          <w:tab w:val="num" w:pos="3600"/>
+        </w:tabs>
+        <w:ind w:left="3600" w:hanging="360"/>
+      </w:pPr>
+      <w:rPr>
+        <w:rFonts w:ascii="Proxima Nova" w:hAnsi="Proxima Nova" w:hint="default"/>
+      </w:rPr>
+    </w:lvl>
+    <w:lvl w:ilvl="5" w:tplc="F30EF07C" w:tentative="1">
+      <w:start w:val="1"/>
+      <w:numFmt w:val="bullet"/>
+      <w:lvlText w:val="●"/>
+      <w:lvlJc w:val="left"/>
+      <w:pPr>
+        <w:tabs>
+          <w:tab w:val="num" w:pos="4320"/>
+        </w:tabs>
+        <w:ind w:left="4320" w:hanging="360"/>
+      </w:pPr>
+      <w:rPr>
+        <w:rFonts w:ascii="Proxima Nova" w:hAnsi="Proxima Nova" w:hint="default"/>
+      </w:rPr>
+    </w:lvl>
+    <w:lvl w:ilvl="6" w:tplc="78D4E804" w:tentative="1">
+      <w:start w:val="1"/>
+      <w:numFmt w:val="bullet"/>
+      <w:lvlText w:val="●"/>
+      <w:lvlJc w:val="left"/>
+      <w:pPr>
+        <w:tabs>
+          <w:tab w:val="num" w:pos="5040"/>
+        </w:tabs>
+        <w:ind w:left="5040" w:hanging="360"/>
+      </w:pPr>
+      <w:rPr>
+        <w:rFonts w:ascii="Proxima Nova" w:hAnsi="Proxima Nova" w:hint="default"/>
+      </w:rPr>
+    </w:lvl>
+    <w:lvl w:ilvl="7" w:tplc="6D364A0C" w:tentative="1">
+      <w:start w:val="1"/>
+      <w:numFmt w:val="bullet"/>
+      <w:lvlText w:val="●"/>
+      <w:lvlJc w:val="left"/>
+      <w:pPr>
+        <w:tabs>
+          <w:tab w:val="num" w:pos="5760"/>
+        </w:tabs>
+        <w:ind w:left="5760" w:hanging="360"/>
+      </w:pPr>
+      <w:rPr>
+        <w:rFonts w:ascii="Proxima Nova" w:hAnsi="Proxima Nova" w:hint="default"/>
+      </w:rPr>
+    </w:lvl>
+    <w:lvl w:ilvl="8" w:tplc="3FDAFE04" w:tentative="1">
+      <w:start w:val="1"/>
+      <w:numFmt w:val="bullet"/>
+      <w:lvlText w:val="●"/>
+      <w:lvlJc w:val="left"/>
+      <w:pPr>
+        <w:tabs>
+          <w:tab w:val="num" w:pos="6480"/>
+        </w:tabs>
+        <w:ind w:left="6480" w:hanging="360"/>
+      </w:pPr>
+      <w:rPr>
+        <w:rFonts w:ascii="Proxima Nova" w:hAnsi="Proxima Nova" w:hint="default"/>
+      </w:rPr>
+    </w:lvl>
+  </w:abstractNum>
+  <w:abstractNum w:abstractNumId="1" w15:restartNumberingAfterBreak="0">
     <w:nsid w:val="05FD7C0C"/>
     <w:multiLevelType w:val="hybridMultilevel"/>
     <w:tmpl w:val="CB1C69F8"/>
@@ -2466,7 +4354,7 @@
       </w:rPr>
     </w:lvl>
   </w:abstractNum>
-  <w:abstractNum w:abstractNumId="1" w15:restartNumberingAfterBreak="0">
+  <w:abstractNum w:abstractNumId="2" w15:restartNumberingAfterBreak="0">
     <w:nsid w:val="10361951"/>
     <w:multiLevelType w:val="hybridMultilevel"/>
     <w:tmpl w:val="1C0A012A"/>
@@ -2559,7 +4447,233 @@
       </w:pPr>
     </w:lvl>
   </w:abstractNum>
-  <w:abstractNum w:abstractNumId="2" w15:restartNumberingAfterBreak="0">
+  <w:abstractNum w:abstractNumId="3" w15:restartNumberingAfterBreak="0">
+    <w:nsid w:val="180C4524"/>
+    <w:multiLevelType w:val="hybridMultilevel"/>
+    <w:tmpl w:val="436A8E20"/>
+    <w:lvl w:ilvl="0" w:tplc="04090001">
+      <w:start w:val="1"/>
+      <w:numFmt w:val="bullet"/>
+      <w:lvlText w:val=""/>
+      <w:lvlJc w:val="left"/>
+      <w:pPr>
+        <w:ind w:left="720" w:hanging="360"/>
+      </w:pPr>
+      <w:rPr>
+        <w:rFonts w:ascii="Symbol" w:hAnsi="Symbol" w:hint="default"/>
+      </w:rPr>
+    </w:lvl>
+    <w:lvl w:ilvl="1" w:tplc="04090003" w:tentative="1">
+      <w:start w:val="1"/>
+      <w:numFmt w:val="bullet"/>
+      <w:lvlText w:val="o"/>
+      <w:lvlJc w:val="left"/>
+      <w:pPr>
+        <w:ind w:left="1440" w:hanging="360"/>
+      </w:pPr>
+      <w:rPr>
+        <w:rFonts w:ascii="Courier New" w:hAnsi="Courier New" w:cs="Courier New" w:hint="default"/>
+      </w:rPr>
+    </w:lvl>
+    <w:lvl w:ilvl="2" w:tplc="04090005" w:tentative="1">
+      <w:start w:val="1"/>
+      <w:numFmt w:val="bullet"/>
+      <w:lvlText w:val=""/>
+      <w:lvlJc w:val="left"/>
+      <w:pPr>
+        <w:ind w:left="2160" w:hanging="360"/>
+      </w:pPr>
+      <w:rPr>
+        <w:rFonts w:ascii="Wingdings" w:hAnsi="Wingdings" w:hint="default"/>
+      </w:rPr>
+    </w:lvl>
+    <w:lvl w:ilvl="3" w:tplc="04090001" w:tentative="1">
+      <w:start w:val="1"/>
+      <w:numFmt w:val="bullet"/>
+      <w:lvlText w:val=""/>
+      <w:lvlJc w:val="left"/>
+      <w:pPr>
+        <w:ind w:left="2880" w:hanging="360"/>
+      </w:pPr>
+      <w:rPr>
+        <w:rFonts w:ascii="Symbol" w:hAnsi="Symbol" w:hint="default"/>
+      </w:rPr>
+    </w:lvl>
+    <w:lvl w:ilvl="4" w:tplc="04090003" w:tentative="1">
+      <w:start w:val="1"/>
+      <w:numFmt w:val="bullet"/>
+      <w:lvlText w:val="o"/>
+      <w:lvlJc w:val="left"/>
+      <w:pPr>
+        <w:ind w:left="3600" w:hanging="360"/>
+      </w:pPr>
+      <w:rPr>
+        <w:rFonts w:ascii="Courier New" w:hAnsi="Courier New" w:cs="Courier New" w:hint="default"/>
+      </w:rPr>
+    </w:lvl>
+    <w:lvl w:ilvl="5" w:tplc="04090005" w:tentative="1">
+      <w:start w:val="1"/>
+      <w:numFmt w:val="bullet"/>
+      <w:lvlText w:val=""/>
+      <w:lvlJc w:val="left"/>
+      <w:pPr>
+        <w:ind w:left="4320" w:hanging="360"/>
+      </w:pPr>
+      <w:rPr>
+        <w:rFonts w:ascii="Wingdings" w:hAnsi="Wingdings" w:hint="default"/>
+      </w:rPr>
+    </w:lvl>
+    <w:lvl w:ilvl="6" w:tplc="04090001" w:tentative="1">
+      <w:start w:val="1"/>
+      <w:numFmt w:val="bullet"/>
+      <w:lvlText w:val=""/>
+      <w:lvlJc w:val="left"/>
+      <w:pPr>
+        <w:ind w:left="5040" w:hanging="360"/>
+      </w:pPr>
+      <w:rPr>
+        <w:rFonts w:ascii="Symbol" w:hAnsi="Symbol" w:hint="default"/>
+      </w:rPr>
+    </w:lvl>
+    <w:lvl w:ilvl="7" w:tplc="04090003" w:tentative="1">
+      <w:start w:val="1"/>
+      <w:numFmt w:val="bullet"/>
+      <w:lvlText w:val="o"/>
+      <w:lvlJc w:val="left"/>
+      <w:pPr>
+        <w:ind w:left="5760" w:hanging="360"/>
+      </w:pPr>
+      <w:rPr>
+        <w:rFonts w:ascii="Courier New" w:hAnsi="Courier New" w:cs="Courier New" w:hint="default"/>
+      </w:rPr>
+    </w:lvl>
+    <w:lvl w:ilvl="8" w:tplc="04090005" w:tentative="1">
+      <w:start w:val="1"/>
+      <w:numFmt w:val="bullet"/>
+      <w:lvlText w:val=""/>
+      <w:lvlJc w:val="left"/>
+      <w:pPr>
+        <w:ind w:left="6480" w:hanging="360"/>
+      </w:pPr>
+      <w:rPr>
+        <w:rFonts w:ascii="Wingdings" w:hAnsi="Wingdings" w:hint="default"/>
+      </w:rPr>
+    </w:lvl>
+  </w:abstractNum>
+  <w:abstractNum w:abstractNumId="4" w15:restartNumberingAfterBreak="0">
+    <w:nsid w:val="2D2E77A1"/>
+    <w:multiLevelType w:val="hybridMultilevel"/>
+    <w:tmpl w:val="A2C04AB2"/>
+    <w:lvl w:ilvl="0" w:tplc="04090005">
+      <w:start w:val="1"/>
+      <w:numFmt w:val="bullet"/>
+      <w:lvlText w:val=""/>
+      <w:lvlJc w:val="left"/>
+      <w:pPr>
+        <w:ind w:left="360" w:hanging="360"/>
+      </w:pPr>
+      <w:rPr>
+        <w:rFonts w:ascii="Wingdings" w:hAnsi="Wingdings" w:hint="default"/>
+      </w:rPr>
+    </w:lvl>
+    <w:lvl w:ilvl="1" w:tplc="04090003" w:tentative="1">
+      <w:start w:val="1"/>
+      <w:numFmt w:val="bullet"/>
+      <w:lvlText w:val="o"/>
+      <w:lvlJc w:val="left"/>
+      <w:pPr>
+        <w:ind w:left="1080" w:hanging="360"/>
+      </w:pPr>
+      <w:rPr>
+        <w:rFonts w:ascii="Courier New" w:hAnsi="Courier New" w:cs="Courier New" w:hint="default"/>
+      </w:rPr>
+    </w:lvl>
+    <w:lvl w:ilvl="2" w:tplc="04090005" w:tentative="1">
+      <w:start w:val="1"/>
+      <w:numFmt w:val="bullet"/>
+      <w:lvlText w:val=""/>
+      <w:lvlJc w:val="left"/>
+      <w:pPr>
+        <w:ind w:left="1800" w:hanging="360"/>
+      </w:pPr>
+      <w:rPr>
+        <w:rFonts w:ascii="Wingdings" w:hAnsi="Wingdings" w:hint="default"/>
+      </w:rPr>
+    </w:lvl>
+    <w:lvl w:ilvl="3" w:tplc="04090001" w:tentative="1">
+      <w:start w:val="1"/>
+      <w:numFmt w:val="bullet"/>
+      <w:lvlText w:val=""/>
+      <w:lvlJc w:val="left"/>
+      <w:pPr>
+        <w:ind w:left="2520" w:hanging="360"/>
+      </w:pPr>
+      <w:rPr>
+        <w:rFonts w:ascii="Symbol" w:hAnsi="Symbol" w:hint="default"/>
+      </w:rPr>
+    </w:lvl>
+    <w:lvl w:ilvl="4" w:tplc="04090003" w:tentative="1">
+      <w:start w:val="1"/>
+      <w:numFmt w:val="bullet"/>
+      <w:lvlText w:val="o"/>
+      <w:lvlJc w:val="left"/>
+      <w:pPr>
+        <w:ind w:left="3240" w:hanging="360"/>
+      </w:pPr>
+      <w:rPr>
+        <w:rFonts w:ascii="Courier New" w:hAnsi="Courier New" w:cs="Courier New" w:hint="default"/>
+      </w:rPr>
+    </w:lvl>
+    <w:lvl w:ilvl="5" w:tplc="04090005" w:tentative="1">
+      <w:start w:val="1"/>
+      <w:numFmt w:val="bullet"/>
+      <w:lvlText w:val=""/>
+      <w:lvlJc w:val="left"/>
+      <w:pPr>
+        <w:ind w:left="3960" w:hanging="360"/>
+      </w:pPr>
+      <w:rPr>
+        <w:rFonts w:ascii="Wingdings" w:hAnsi="Wingdings" w:hint="default"/>
+      </w:rPr>
+    </w:lvl>
+    <w:lvl w:ilvl="6" w:tplc="04090001" w:tentative="1">
+      <w:start w:val="1"/>
+      <w:numFmt w:val="bullet"/>
+      <w:lvlText w:val=""/>
+      <w:lvlJc w:val="left"/>
+      <w:pPr>
+        <w:ind w:left="4680" w:hanging="360"/>
+      </w:pPr>
+      <w:rPr>
+        <w:rFonts w:ascii="Symbol" w:hAnsi="Symbol" w:hint="default"/>
+      </w:rPr>
+    </w:lvl>
+    <w:lvl w:ilvl="7" w:tplc="04090003" w:tentative="1">
+      <w:start w:val="1"/>
+      <w:numFmt w:val="bullet"/>
+      <w:lvlText w:val="o"/>
+      <w:lvlJc w:val="left"/>
+      <w:pPr>
+        <w:ind w:left="5400" w:hanging="360"/>
+      </w:pPr>
+      <w:rPr>
+        <w:rFonts w:ascii="Courier New" w:hAnsi="Courier New" w:cs="Courier New" w:hint="default"/>
+      </w:rPr>
+    </w:lvl>
+    <w:lvl w:ilvl="8" w:tplc="04090005" w:tentative="1">
+      <w:start w:val="1"/>
+      <w:numFmt w:val="bullet"/>
+      <w:lvlText w:val=""/>
+      <w:lvlJc w:val="left"/>
+      <w:pPr>
+        <w:ind w:left="6120" w:hanging="360"/>
+      </w:pPr>
+      <w:rPr>
+        <w:rFonts w:ascii="Wingdings" w:hAnsi="Wingdings" w:hint="default"/>
+      </w:rPr>
+    </w:lvl>
+  </w:abstractNum>
+  <w:abstractNum w:abstractNumId="5" w15:restartNumberingAfterBreak="0">
     <w:nsid w:val="2DF71ABB"/>
     <w:multiLevelType w:val="multilevel"/>
     <w:tmpl w:val="5A8415C0"/>
@@ -2672,7 +4786,120 @@
       </w:rPr>
     </w:lvl>
   </w:abstractNum>
-  <w:abstractNum w:abstractNumId="3" w15:restartNumberingAfterBreak="0">
+  <w:abstractNum w:abstractNumId="6" w15:restartNumberingAfterBreak="0">
+    <w:nsid w:val="2FD06D8D"/>
+    <w:multiLevelType w:val="hybridMultilevel"/>
+    <w:tmpl w:val="A69400A6"/>
+    <w:lvl w:ilvl="0" w:tplc="04090005">
+      <w:start w:val="1"/>
+      <w:numFmt w:val="bullet"/>
+      <w:lvlText w:val=""/>
+      <w:lvlJc w:val="left"/>
+      <w:pPr>
+        <w:ind w:left="360" w:hanging="360"/>
+      </w:pPr>
+      <w:rPr>
+        <w:rFonts w:ascii="Wingdings" w:hAnsi="Wingdings" w:hint="default"/>
+      </w:rPr>
+    </w:lvl>
+    <w:lvl w:ilvl="1" w:tplc="04090003" w:tentative="1">
+      <w:start w:val="1"/>
+      <w:numFmt w:val="bullet"/>
+      <w:lvlText w:val="o"/>
+      <w:lvlJc w:val="left"/>
+      <w:pPr>
+        <w:ind w:left="1080" w:hanging="360"/>
+      </w:pPr>
+      <w:rPr>
+        <w:rFonts w:ascii="Courier New" w:hAnsi="Courier New" w:cs="Courier New" w:hint="default"/>
+      </w:rPr>
+    </w:lvl>
+    <w:lvl w:ilvl="2" w:tplc="04090005" w:tentative="1">
+      <w:start w:val="1"/>
+      <w:numFmt w:val="bullet"/>
+      <w:lvlText w:val=""/>
+      <w:lvlJc w:val="left"/>
+      <w:pPr>
+        <w:ind w:left="1800" w:hanging="360"/>
+      </w:pPr>
+      <w:rPr>
+        <w:rFonts w:ascii="Wingdings" w:hAnsi="Wingdings" w:hint="default"/>
+      </w:rPr>
+    </w:lvl>
+    <w:lvl w:ilvl="3" w:tplc="04090001" w:tentative="1">
+      <w:start w:val="1"/>
+      <w:numFmt w:val="bullet"/>
+      <w:lvlText w:val=""/>
+      <w:lvlJc w:val="left"/>
+      <w:pPr>
+        <w:ind w:left="2520" w:hanging="360"/>
+      </w:pPr>
+      <w:rPr>
+        <w:rFonts w:ascii="Symbol" w:hAnsi="Symbol" w:hint="default"/>
+      </w:rPr>
+    </w:lvl>
+    <w:lvl w:ilvl="4" w:tplc="04090003" w:tentative="1">
+      <w:start w:val="1"/>
+      <w:numFmt w:val="bullet"/>
+      <w:lvlText w:val="o"/>
+      <w:lvlJc w:val="left"/>
+      <w:pPr>
+        <w:ind w:left="3240" w:hanging="360"/>
+      </w:pPr>
+      <w:rPr>
+        <w:rFonts w:ascii="Courier New" w:hAnsi="Courier New" w:cs="Courier New" w:hint="default"/>
+      </w:rPr>
+    </w:lvl>
+    <w:lvl w:ilvl="5" w:tplc="04090005" w:tentative="1">
+      <w:start w:val="1"/>
+      <w:numFmt w:val="bullet"/>
+      <w:lvlText w:val=""/>
+      <w:lvlJc w:val="left"/>
+      <w:pPr>
+        <w:ind w:left="3960" w:hanging="360"/>
+      </w:pPr>
+      <w:rPr>
+        <w:rFonts w:ascii="Wingdings" w:hAnsi="Wingdings" w:hint="default"/>
+      </w:rPr>
+    </w:lvl>
+    <w:lvl w:ilvl="6" w:tplc="04090001" w:tentative="1">
+      <w:start w:val="1"/>
+      <w:numFmt w:val="bullet"/>
+      <w:lvlText w:val=""/>
+      <w:lvlJc w:val="left"/>
+      <w:pPr>
+        <w:ind w:left="4680" w:hanging="360"/>
+      </w:pPr>
+      <w:rPr>
+        <w:rFonts w:ascii="Symbol" w:hAnsi="Symbol" w:hint="default"/>
+      </w:rPr>
+    </w:lvl>
+    <w:lvl w:ilvl="7" w:tplc="04090003" w:tentative="1">
+      <w:start w:val="1"/>
+      <w:numFmt w:val="bullet"/>
+      <w:lvlText w:val="o"/>
+      <w:lvlJc w:val="left"/>
+      <w:pPr>
+        <w:ind w:left="5400" w:hanging="360"/>
+      </w:pPr>
+      <w:rPr>
+        <w:rFonts w:ascii="Courier New" w:hAnsi="Courier New" w:cs="Courier New" w:hint="default"/>
+      </w:rPr>
+    </w:lvl>
+    <w:lvl w:ilvl="8" w:tplc="04090005" w:tentative="1">
+      <w:start w:val="1"/>
+      <w:numFmt w:val="bullet"/>
+      <w:lvlText w:val=""/>
+      <w:lvlJc w:val="left"/>
+      <w:pPr>
+        <w:ind w:left="6120" w:hanging="360"/>
+      </w:pPr>
+      <w:rPr>
+        <w:rFonts w:ascii="Wingdings" w:hAnsi="Wingdings" w:hint="default"/>
+      </w:rPr>
+    </w:lvl>
+  </w:abstractNum>
+  <w:abstractNum w:abstractNumId="7" w15:restartNumberingAfterBreak="0">
     <w:nsid w:val="3C35022A"/>
     <w:multiLevelType w:val="hybridMultilevel"/>
     <w:tmpl w:val="89B6B0A8"/>
@@ -2785,7 +5012,7 @@
       </w:rPr>
     </w:lvl>
   </w:abstractNum>
-  <w:abstractNum w:abstractNumId="4" w15:restartNumberingAfterBreak="0">
+  <w:abstractNum w:abstractNumId="8" w15:restartNumberingAfterBreak="0">
     <w:nsid w:val="3C9970CD"/>
     <w:multiLevelType w:val="multilevel"/>
     <w:tmpl w:val="6EE4B6CA"/>
@@ -2907,7 +5134,7 @@
       </w:rPr>
     </w:lvl>
   </w:abstractNum>
-  <w:abstractNum w:abstractNumId="5" w15:restartNumberingAfterBreak="0">
+  <w:abstractNum w:abstractNumId="9" w15:restartNumberingAfterBreak="0">
     <w:nsid w:val="4A3F0A7A"/>
     <w:multiLevelType w:val="hybridMultilevel"/>
     <w:tmpl w:val="F50A4A38"/>
@@ -3020,7 +5247,7 @@
       </w:rPr>
     </w:lvl>
   </w:abstractNum>
-  <w:abstractNum w:abstractNumId="6" w15:restartNumberingAfterBreak="0">
+  <w:abstractNum w:abstractNumId="10" w15:restartNumberingAfterBreak="0">
     <w:nsid w:val="53CB5F7B"/>
     <w:multiLevelType w:val="hybridMultilevel"/>
     <w:tmpl w:val="55540926"/>
@@ -3132,7 +5359,7 @@
       </w:rPr>
     </w:lvl>
   </w:abstractNum>
-  <w:abstractNum w:abstractNumId="7" w15:restartNumberingAfterBreak="0">
+  <w:abstractNum w:abstractNumId="11" w15:restartNumberingAfterBreak="0">
     <w:nsid w:val="649913C1"/>
     <w:multiLevelType w:val="multilevel"/>
     <w:tmpl w:val="6EE4B6CA"/>
@@ -3255,28 +5482,40 @@
     </w:lvl>
   </w:abstractNum>
   <w:num w:numId="1">
+    <w:abstractNumId w:val="5"/>
+  </w:num>
+  <w:num w:numId="2">
     <w:abstractNumId w:val="2"/>
   </w:num>
-  <w:num w:numId="2">
+  <w:num w:numId="3">
+    <w:abstractNumId w:val="10"/>
+  </w:num>
+  <w:num w:numId="4">
     <w:abstractNumId w:val="1"/>
   </w:num>
-  <w:num w:numId="3">
+  <w:num w:numId="5">
+    <w:abstractNumId w:val="8"/>
+  </w:num>
+  <w:num w:numId="6">
+    <w:abstractNumId w:val="11"/>
+  </w:num>
+  <w:num w:numId="7">
+    <w:abstractNumId w:val="7"/>
+  </w:num>
+  <w:num w:numId="8">
+    <w:abstractNumId w:val="9"/>
+  </w:num>
+  <w:num w:numId="9">
+    <w:abstractNumId w:val="3"/>
+  </w:num>
+  <w:num w:numId="10">
+    <w:abstractNumId w:val="4"/>
+  </w:num>
+  <w:num w:numId="11">
     <w:abstractNumId w:val="6"/>
   </w:num>
-  <w:num w:numId="4">
+  <w:num w:numId="12">
     <w:abstractNumId w:val="0"/>
-  </w:num>
-  <w:num w:numId="5">
-    <w:abstractNumId w:val="4"/>
-  </w:num>
-  <w:num w:numId="6">
-    <w:abstractNumId w:val="7"/>
-  </w:num>
-  <w:num w:numId="7">
-    <w:abstractNumId w:val="3"/>
-  </w:num>
-  <w:num w:numId="8">
-    <w:abstractNumId w:val="5"/>
   </w:num>
 </w:numbering>
 </file>
@@ -3834,6 +6073,26 @@
       <w:szCs w:val="28"/>
     </w:rPr>
   </w:style>
+  <w:style w:type="table" w:customStyle="1" w:styleId="TableGrid1">
+    <w:name w:val="Table Grid1"/>
+    <w:basedOn w:val="TableNormal"/>
+    <w:next w:val="TableGrid"/>
+    <w:uiPriority w:val="39"/>
+    <w:rsid w:val="00CD198C"/>
+    <w:pPr>
+      <w:spacing w:after="0" w:line="240" w:lineRule="auto"/>
+    </w:pPr>
+    <w:tblPr>
+      <w:tblBorders>
+        <w:top w:val="single" w:sz="4" w:space="0" w:color="auto"/>
+        <w:left w:val="single" w:sz="4" w:space="0" w:color="auto"/>
+        <w:bottom w:val="single" w:sz="4" w:space="0" w:color="auto"/>
+        <w:right w:val="single" w:sz="4" w:space="0" w:color="auto"/>
+        <w:insideH w:val="single" w:sz="4" w:space="0" w:color="auto"/>
+        <w:insideV w:val="single" w:sz="4" w:space="0" w:color="auto"/>
+      </w:tblBorders>
+    </w:tblPr>
+  </w:style>
 </w:styles>
 </file>
 

</xml_diff>

<commit_message>
Updated Chapter 02 and 03
</commit_message>
<xml_diff>
--- a/Implementation Report.docx
+++ b/Implementation Report.docx
@@ -1442,7 +1442,12 @@
         <w:t xml:space="preserve">Firebase </w:t>
       </w:r>
       <w:r>
-        <w:t>real-time</w:t>
+        <w:t>real-</w:t>
+      </w:r>
+      <w:bookmarkStart w:id="0" w:name="_GoBack"/>
+      <w:bookmarkEnd w:id="0"/>
+      <w:r>
+        <w:t>time</w:t>
       </w:r>
       <w:r>
         <w:t xml:space="preserve"> database</w:t>
@@ -3570,10 +3575,7 @@
         <w:t>Qualitative Evaluation</w:t>
       </w:r>
     </w:p>
-    <w:p>
-      <w:bookmarkStart w:id="0" w:name="_GoBack"/>
-      <w:bookmarkEnd w:id="0"/>
-    </w:p>
+    <w:p/>
     <w:p>
       <w:pPr>
         <w:pStyle w:val="Heading2"/>

</xml_diff>

<commit_message>
Evaluation updated and Data validation in login.js
</commit_message>
<xml_diff>
--- a/Implementation Report.docx
+++ b/Implementation Report.docx
@@ -1442,12 +1442,7 @@
         <w:t xml:space="preserve">Firebase </w:t>
       </w:r>
       <w:r>
-        <w:t>real-</w:t>
-      </w:r>
-      <w:bookmarkStart w:id="0" w:name="_GoBack"/>
-      <w:bookmarkEnd w:id="0"/>
-      <w:r>
-        <w:t>time</w:t>
+        <w:t>real-time</w:t>
       </w:r>
       <w:r>
         <w:t xml:space="preserve"> database</w:t>
@@ -2422,7 +2417,23 @@
         <w:t xml:space="preserve"> Testing Criteria</w:t>
       </w:r>
     </w:p>
-    <w:p/>
+    <w:p>
+      <w:pPr>
+        <w:rPr>
+          <w:rFonts w:ascii="Calibri" w:eastAsia="Calibri" w:hAnsi="Calibri" w:cs="Times New Roman"/>
+          <w:sz w:val="24"/>
+          <w:szCs w:val="24"/>
+        </w:rPr>
+      </w:pPr>
+      <w:r>
+        <w:rPr>
+          <w:rFonts w:ascii="Calibri" w:eastAsia="Calibri" w:hAnsi="Calibri" w:cs="Times New Roman"/>
+          <w:sz w:val="24"/>
+          <w:szCs w:val="24"/>
+        </w:rPr>
+        <w:t>The project's testing will be carried out using the test plan template, which will primarily concentrate on functional and non-functional testing. Test cases for the system's core functional and non-functional specifications were defined to verify the application's test coverage. These test cases will define a set of criteria that will be used to determine whether the Price prediction framework is functioning properly.</w:t>
+      </w:r>
+    </w:p>
     <w:p>
       <w:pPr>
         <w:pStyle w:val="Heading2"/>
@@ -2434,10 +2445,20 @@
         <w:t xml:space="preserve"> Testing functional requirements</w:t>
       </w:r>
     </w:p>
-    <w:p/>
+    <w:p>
+      <w:pPr>
+        <w:rPr>
+          <w:rFonts w:ascii="Calibri" w:eastAsia="Calibri" w:hAnsi="Calibri" w:cs="Times New Roman"/>
+          <w:b/>
+          <w:bCs/>
+          <w:sz w:val="36"/>
+          <w:szCs w:val="36"/>
+        </w:rPr>
+      </w:pPr>
+    </w:p>
     <w:tbl>
       <w:tblPr>
-        <w:tblStyle w:val="TableGrid1"/>
+        <w:tblStyle w:val="TableGrid2"/>
         <w:tblW w:w="10282" w:type="dxa"/>
         <w:tblLook w:val="04A0" w:firstRow="1" w:lastRow="0" w:firstColumn="1" w:lastColumn="0" w:noHBand="0" w:noVBand="1"/>
       </w:tblPr>
@@ -2456,7 +2477,7 @@
         </w:trPr>
         <w:tc>
           <w:tcPr>
-            <w:tcW w:w="1409" w:type="dxa"/>
+            <w:tcW w:w="1226" w:type="dxa"/>
           </w:tcPr>
           <w:p>
             <w:pPr>
@@ -2478,7 +2499,7 @@
         </w:tc>
         <w:tc>
           <w:tcPr>
-            <w:tcW w:w="1445" w:type="dxa"/>
+            <w:tcW w:w="1353" w:type="dxa"/>
           </w:tcPr>
           <w:p>
             <w:pPr>
@@ -2500,7 +2521,7 @@
         </w:tc>
         <w:tc>
           <w:tcPr>
-            <w:tcW w:w="1642" w:type="dxa"/>
+            <w:tcW w:w="1603" w:type="dxa"/>
           </w:tcPr>
           <w:p>
             <w:pPr>
@@ -2522,7 +2543,7 @@
         </w:tc>
         <w:tc>
           <w:tcPr>
-            <w:tcW w:w="1465" w:type="dxa"/>
+            <w:tcW w:w="1612" w:type="dxa"/>
           </w:tcPr>
           <w:p>
             <w:pPr>
@@ -2544,7 +2565,7 @@
         </w:tc>
         <w:tc>
           <w:tcPr>
-            <w:tcW w:w="1461" w:type="dxa"/>
+            <w:tcW w:w="1566" w:type="dxa"/>
           </w:tcPr>
           <w:p>
             <w:pPr>
@@ -2566,7 +2587,7 @@
         </w:tc>
         <w:tc>
           <w:tcPr>
-            <w:tcW w:w="1431" w:type="dxa"/>
+            <w:tcW w:w="1626" w:type="dxa"/>
           </w:tcPr>
           <w:p>
             <w:pPr>
@@ -2588,7 +2609,7 @@
         </w:tc>
         <w:tc>
           <w:tcPr>
-            <w:tcW w:w="1429" w:type="dxa"/>
+            <w:tcW w:w="1296" w:type="dxa"/>
           </w:tcPr>
           <w:p>
             <w:pPr>
@@ -2615,7 +2636,7 @@
         </w:trPr>
         <w:tc>
           <w:tcPr>
-            <w:tcW w:w="1409" w:type="dxa"/>
+            <w:tcW w:w="1226" w:type="dxa"/>
           </w:tcPr>
           <w:p>
             <w:pPr>
@@ -2637,7 +2658,7 @@
         </w:tc>
         <w:tc>
           <w:tcPr>
-            <w:tcW w:w="1445" w:type="dxa"/>
+            <w:tcW w:w="1353" w:type="dxa"/>
           </w:tcPr>
           <w:p>
             <w:pPr>
@@ -2661,7 +2682,7 @@
         </w:tc>
         <w:tc>
           <w:tcPr>
-            <w:tcW w:w="1642" w:type="dxa"/>
+            <w:tcW w:w="1603" w:type="dxa"/>
           </w:tcPr>
           <w:p>
             <w:pPr>
@@ -2683,7 +2704,7 @@
         </w:tc>
         <w:tc>
           <w:tcPr>
-            <w:tcW w:w="1465" w:type="dxa"/>
+            <w:tcW w:w="1612" w:type="dxa"/>
           </w:tcPr>
           <w:p>
             <w:pPr>
@@ -2749,7 +2770,7 @@
         </w:tc>
         <w:tc>
           <w:tcPr>
-            <w:tcW w:w="1461" w:type="dxa"/>
+            <w:tcW w:w="1566" w:type="dxa"/>
           </w:tcPr>
           <w:p>
             <w:pPr>
@@ -2771,7 +2792,7 @@
         </w:tc>
         <w:tc>
           <w:tcPr>
-            <w:tcW w:w="1431" w:type="dxa"/>
+            <w:tcW w:w="1626" w:type="dxa"/>
           </w:tcPr>
           <w:p>
             <w:pPr>
@@ -2795,7 +2816,7 @@
         </w:tc>
         <w:tc>
           <w:tcPr>
-            <w:tcW w:w="1429" w:type="dxa"/>
+            <w:tcW w:w="1296" w:type="dxa"/>
           </w:tcPr>
           <w:p>
             <w:pPr>
@@ -2839,7 +2860,7 @@
         </w:trPr>
         <w:tc>
           <w:tcPr>
-            <w:tcW w:w="1409" w:type="dxa"/>
+            <w:tcW w:w="1226" w:type="dxa"/>
           </w:tcPr>
           <w:p>
             <w:pPr>
@@ -2861,7 +2882,7 @@
         </w:tc>
         <w:tc>
           <w:tcPr>
-            <w:tcW w:w="1445" w:type="dxa"/>
+            <w:tcW w:w="1353" w:type="dxa"/>
           </w:tcPr>
           <w:p>
             <w:pPr>
@@ -2885,43 +2906,96 @@
         </w:tc>
         <w:tc>
           <w:tcPr>
-            <w:tcW w:w="1642" w:type="dxa"/>
-          </w:tcPr>
-          <w:p>
-            <w:pPr>
-              <w:rPr>
-                <w:rFonts w:ascii="Calibri" w:eastAsia="Calibri" w:hAnsi="Calibri" w:cs="Times New Roman"/>
-                <w:sz w:val="24"/>
-                <w:szCs w:val="24"/>
-              </w:rPr>
-            </w:pPr>
-            <w:r>
-              <w:rPr>
-                <w:rFonts w:ascii="Calibri" w:eastAsia="Calibri" w:hAnsi="Calibri" w:cs="Times New Roman"/>
-                <w:sz w:val="24"/>
-                <w:szCs w:val="24"/>
-              </w:rPr>
-              <w:t>Display prices in the economic centers</w:t>
-            </w:r>
-          </w:p>
-        </w:tc>
-        <w:tc>
-          <w:tcPr>
-            <w:tcW w:w="1465" w:type="dxa"/>
-          </w:tcPr>
-          <w:p>
-            <w:pPr>
-              <w:rPr>
-                <w:rFonts w:ascii="Calibri" w:eastAsia="Calibri" w:hAnsi="Calibri" w:cs="Times New Roman"/>
-                <w:sz w:val="24"/>
-                <w:szCs w:val="24"/>
-              </w:rPr>
-            </w:pPr>
-          </w:p>
-        </w:tc>
-        <w:tc>
-          <w:tcPr>
-            <w:tcW w:w="1461" w:type="dxa"/>
+            <w:tcW w:w="1603" w:type="dxa"/>
+          </w:tcPr>
+          <w:p>
+            <w:pPr>
+              <w:rPr>
+                <w:rFonts w:ascii="Calibri" w:eastAsia="Calibri" w:hAnsi="Calibri" w:cs="Times New Roman"/>
+                <w:sz w:val="24"/>
+                <w:szCs w:val="24"/>
+              </w:rPr>
+            </w:pPr>
+            <w:r>
+              <w:rPr>
+                <w:rFonts w:ascii="Calibri" w:eastAsia="Calibri" w:hAnsi="Calibri" w:cs="Times New Roman"/>
+                <w:sz w:val="24"/>
+                <w:szCs w:val="24"/>
+              </w:rPr>
+              <w:t>The farmer can see available amount of stock</w:t>
+            </w:r>
+          </w:p>
+        </w:tc>
+        <w:tc>
+          <w:tcPr>
+            <w:tcW w:w="1612" w:type="dxa"/>
+          </w:tcPr>
+          <w:p>
+            <w:pPr>
+              <w:rPr>
+                <w:rFonts w:ascii="Calibri" w:eastAsia="Calibri" w:hAnsi="Calibri" w:cs="Times New Roman"/>
+                <w:sz w:val="24"/>
+                <w:szCs w:val="24"/>
+              </w:rPr>
+            </w:pPr>
+            <w:r>
+              <w:rPr>
+                <w:rFonts w:ascii="Calibri" w:eastAsia="Calibri" w:hAnsi="Calibri" w:cs="Times New Roman"/>
+                <w:sz w:val="24"/>
+                <w:szCs w:val="24"/>
+              </w:rPr>
+              <w:t xml:space="preserve">Buyer has maximum stock of </w:t>
+            </w:r>
+            <w:proofErr w:type="spellStart"/>
+            <w:r>
+              <w:rPr>
+                <w:rFonts w:ascii="Calibri" w:eastAsia="Calibri" w:hAnsi="Calibri" w:cs="Times New Roman"/>
+                <w:sz w:val="24"/>
+                <w:szCs w:val="24"/>
+              </w:rPr>
+              <w:t>20Kg</w:t>
+            </w:r>
+            <w:proofErr w:type="spellEnd"/>
+            <w:r>
+              <w:rPr>
+                <w:rFonts w:ascii="Calibri" w:eastAsia="Calibri" w:hAnsi="Calibri" w:cs="Times New Roman"/>
+                <w:sz w:val="24"/>
+                <w:szCs w:val="24"/>
+              </w:rPr>
+              <w:t xml:space="preserve"> of beans. He has already </w:t>
+            </w:r>
+            <w:proofErr w:type="spellStart"/>
+            <w:r>
+              <w:rPr>
+                <w:rFonts w:ascii="Calibri" w:eastAsia="Calibri" w:hAnsi="Calibri" w:cs="Times New Roman"/>
+                <w:sz w:val="24"/>
+                <w:szCs w:val="24"/>
+              </w:rPr>
+              <w:t>10kg</w:t>
+            </w:r>
+            <w:proofErr w:type="spellEnd"/>
+            <w:r>
+              <w:rPr>
+                <w:rFonts w:ascii="Calibri" w:eastAsia="Calibri" w:hAnsi="Calibri" w:cs="Times New Roman"/>
+                <w:sz w:val="24"/>
+                <w:szCs w:val="24"/>
+              </w:rPr>
+              <w:t xml:space="preserve"> beans in his stock .The </w:t>
+            </w:r>
+            <w:r>
+              <w:rPr>
+                <w:rFonts w:ascii="Calibri" w:eastAsia="Calibri" w:hAnsi="Calibri" w:cs="Times New Roman"/>
+                <w:sz w:val="24"/>
+                <w:szCs w:val="24"/>
+              </w:rPr>
+              <w:lastRenderedPageBreak/>
+              <w:t>remaining stock will display to the farmer via the app.</w:t>
+            </w:r>
+          </w:p>
+        </w:tc>
+        <w:tc>
+          <w:tcPr>
+            <w:tcW w:w="1566" w:type="dxa"/>
           </w:tcPr>
           <w:p>
             <w:pPr>
@@ -2933,11 +3007,20 @@
                 <w:szCs w:val="36"/>
               </w:rPr>
             </w:pPr>
-          </w:p>
-        </w:tc>
-        <w:tc>
-          <w:tcPr>
-            <w:tcW w:w="1431" w:type="dxa"/>
+            <w:r>
+              <w:rPr>
+                <w:rFonts w:ascii="Calibri" w:eastAsia="Calibri" w:hAnsi="Calibri" w:cs="Times New Roman"/>
+                <w:sz w:val="24"/>
+                <w:szCs w:val="24"/>
+              </w:rPr>
+              <w:lastRenderedPageBreak/>
+              <w:t>Available stock=10</w:t>
+            </w:r>
+          </w:p>
+        </w:tc>
+        <w:tc>
+          <w:tcPr>
+            <w:tcW w:w="1626" w:type="dxa"/>
           </w:tcPr>
           <w:p>
             <w:pPr>
@@ -2949,12 +3032,37 @@
                 <w:szCs w:val="36"/>
               </w:rPr>
             </w:pPr>
-          </w:p>
-        </w:tc>
-        <w:tc>
-          <w:tcPr>
-            <w:tcW w:w="1429" w:type="dxa"/>
-          </w:tcPr>
+            <w:r>
+              <w:rPr>
+                <w:rFonts w:ascii="Calibri" w:eastAsia="Calibri" w:hAnsi="Calibri" w:cs="Times New Roman"/>
+                <w:sz w:val="24"/>
+                <w:szCs w:val="24"/>
+              </w:rPr>
+              <w:t>Available stock=10</w:t>
+            </w:r>
+          </w:p>
+        </w:tc>
+        <w:tc>
+          <w:tcPr>
+            <w:tcW w:w="1296" w:type="dxa"/>
+          </w:tcPr>
+          <w:p>
+            <w:pPr>
+              <w:rPr>
+                <w:rFonts w:ascii="Calibri" w:eastAsia="Calibri" w:hAnsi="Calibri" w:cs="Times New Roman"/>
+                <w:sz w:val="24"/>
+                <w:szCs w:val="24"/>
+              </w:rPr>
+            </w:pPr>
+            <w:r>
+              <w:rPr>
+                <w:rFonts w:ascii="Calibri" w:eastAsia="Calibri" w:hAnsi="Calibri" w:cs="Times New Roman"/>
+                <w:sz w:val="24"/>
+                <w:szCs w:val="24"/>
+              </w:rPr>
+              <w:t>Pass</w:t>
+            </w:r>
+          </w:p>
           <w:p>
             <w:pPr>
               <w:rPr>
@@ -2965,6 +3073,14 @@
                 <w:szCs w:val="36"/>
               </w:rPr>
             </w:pPr>
+            <w:r>
+              <w:rPr>
+                <w:rFonts w:ascii="Calibri" w:eastAsia="Calibri" w:hAnsi="Calibri" w:cs="Times New Roman"/>
+                <w:sz w:val="24"/>
+                <w:szCs w:val="24"/>
+              </w:rPr>
+              <w:t>(100%)</w:t>
+            </w:r>
           </w:p>
         </w:tc>
       </w:tr>
@@ -2974,7 +3090,7 @@
         </w:trPr>
         <w:tc>
           <w:tcPr>
-            <w:tcW w:w="1409" w:type="dxa"/>
+            <w:tcW w:w="1226" w:type="dxa"/>
           </w:tcPr>
           <w:p>
             <w:pPr>
@@ -2996,7 +3112,7 @@
         </w:tc>
         <w:tc>
           <w:tcPr>
-            <w:tcW w:w="1445" w:type="dxa"/>
+            <w:tcW w:w="1353" w:type="dxa"/>
           </w:tcPr>
           <w:p>
             <w:pPr>
@@ -3022,119 +3138,73 @@
         </w:tc>
         <w:tc>
           <w:tcPr>
-            <w:tcW w:w="1642" w:type="dxa"/>
-          </w:tcPr>
-          <w:p>
-            <w:pPr>
-              <w:rPr>
-                <w:rFonts w:ascii="Calibri" w:eastAsia="Calibri" w:hAnsi="Calibri" w:cs="Times New Roman"/>
-                <w:sz w:val="24"/>
-                <w:szCs w:val="24"/>
-              </w:rPr>
-            </w:pPr>
-            <w:r>
-              <w:rPr>
-                <w:rFonts w:ascii="Calibri" w:eastAsia="Calibri" w:hAnsi="Calibri" w:cs="Times New Roman"/>
-                <w:sz w:val="24"/>
-                <w:szCs w:val="24"/>
-              </w:rPr>
-              <w:t>The farmer can see available amount of stock</w:t>
-            </w:r>
-          </w:p>
-        </w:tc>
-        <w:tc>
-          <w:tcPr>
-            <w:tcW w:w="1465" w:type="dxa"/>
-          </w:tcPr>
-          <w:p>
-            <w:pPr>
-              <w:rPr>
-                <w:rFonts w:ascii="Calibri" w:eastAsia="Calibri" w:hAnsi="Calibri" w:cs="Times New Roman"/>
-                <w:sz w:val="24"/>
-                <w:szCs w:val="24"/>
-              </w:rPr>
-            </w:pPr>
-            <w:r>
-              <w:rPr>
-                <w:rFonts w:ascii="Calibri" w:eastAsia="Calibri" w:hAnsi="Calibri" w:cs="Times New Roman"/>
-                <w:sz w:val="24"/>
-                <w:szCs w:val="24"/>
-              </w:rPr>
-              <w:t xml:space="preserve">Buyer has maximum stock of </w:t>
-            </w:r>
-            <w:proofErr w:type="spellStart"/>
-            <w:r>
-              <w:rPr>
-                <w:rFonts w:ascii="Calibri" w:eastAsia="Calibri" w:hAnsi="Calibri" w:cs="Times New Roman"/>
-                <w:sz w:val="24"/>
-                <w:szCs w:val="24"/>
-              </w:rPr>
-              <w:t>20Kg</w:t>
-            </w:r>
-            <w:proofErr w:type="spellEnd"/>
-            <w:r>
-              <w:rPr>
-                <w:rFonts w:ascii="Calibri" w:eastAsia="Calibri" w:hAnsi="Calibri" w:cs="Times New Roman"/>
-                <w:sz w:val="24"/>
-                <w:szCs w:val="24"/>
-              </w:rPr>
-              <w:t xml:space="preserve"> of beans. He has already </w:t>
-            </w:r>
-            <w:proofErr w:type="spellStart"/>
-            <w:r>
-              <w:rPr>
-                <w:rFonts w:ascii="Calibri" w:eastAsia="Calibri" w:hAnsi="Calibri" w:cs="Times New Roman"/>
-                <w:sz w:val="24"/>
-                <w:szCs w:val="24"/>
-              </w:rPr>
-              <w:t>10kg</w:t>
-            </w:r>
-            <w:proofErr w:type="spellEnd"/>
-            <w:r>
-              <w:rPr>
-                <w:rFonts w:ascii="Calibri" w:eastAsia="Calibri" w:hAnsi="Calibri" w:cs="Times New Roman"/>
-                <w:sz w:val="24"/>
-                <w:szCs w:val="24"/>
-              </w:rPr>
-              <w:t xml:space="preserve"> beans in his stock .The remaining </w:t>
-            </w:r>
-            <w:r>
-              <w:rPr>
-                <w:rFonts w:ascii="Calibri" w:eastAsia="Calibri" w:hAnsi="Calibri" w:cs="Times New Roman"/>
-                <w:sz w:val="24"/>
-                <w:szCs w:val="24"/>
-              </w:rPr>
-              <w:lastRenderedPageBreak/>
-              <w:t>stock will display to the farmer via the app.</w:t>
-            </w:r>
-          </w:p>
-        </w:tc>
-        <w:tc>
-          <w:tcPr>
-            <w:tcW w:w="1461" w:type="dxa"/>
-          </w:tcPr>
-          <w:p>
-            <w:pPr>
-              <w:rPr>
-                <w:rFonts w:ascii="Calibri" w:eastAsia="Calibri" w:hAnsi="Calibri" w:cs="Times New Roman"/>
-                <w:sz w:val="24"/>
-                <w:szCs w:val="24"/>
-              </w:rPr>
-            </w:pPr>
-            <w:r>
-              <w:rPr>
-                <w:rFonts w:ascii="Calibri" w:eastAsia="Calibri" w:hAnsi="Calibri" w:cs="Times New Roman"/>
-                <w:sz w:val="24"/>
-                <w:szCs w:val="24"/>
-              </w:rPr>
-              <w:lastRenderedPageBreak/>
-              <w:t>Available stock=10</w:t>
-            </w:r>
-          </w:p>
-        </w:tc>
-        <w:tc>
-          <w:tcPr>
-            <w:tcW w:w="1431" w:type="dxa"/>
+            <w:tcW w:w="1603" w:type="dxa"/>
+          </w:tcPr>
+          <w:p>
+            <w:pPr>
+              <w:rPr>
+                <w:rFonts w:ascii="Calibri" w:eastAsia="Calibri" w:hAnsi="Calibri" w:cs="Times New Roman"/>
+                <w:sz w:val="24"/>
+                <w:szCs w:val="24"/>
+              </w:rPr>
+            </w:pPr>
+            <w:r>
+              <w:rPr>
+                <w:rFonts w:ascii="Calibri" w:eastAsia="Calibri" w:hAnsi="Calibri" w:cs="Times New Roman"/>
+                <w:sz w:val="24"/>
+                <w:szCs w:val="24"/>
+              </w:rPr>
+              <w:t>User selects to sign up</w:t>
+            </w:r>
+          </w:p>
+        </w:tc>
+        <w:tc>
+          <w:tcPr>
+            <w:tcW w:w="1612" w:type="dxa"/>
+          </w:tcPr>
+          <w:p>
+            <w:pPr>
+              <w:rPr>
+                <w:rFonts w:ascii="Calibri" w:eastAsia="Calibri" w:hAnsi="Calibri" w:cs="Times New Roman"/>
+                <w:sz w:val="24"/>
+                <w:szCs w:val="24"/>
+              </w:rPr>
+            </w:pPr>
+            <w:r>
+              <w:rPr>
+                <w:rFonts w:ascii="Calibri" w:eastAsia="Calibri" w:hAnsi="Calibri" w:cs="Times New Roman"/>
+                <w:sz w:val="24"/>
+                <w:szCs w:val="24"/>
+              </w:rPr>
+              <w:t>Sign Up the web application</w:t>
+            </w:r>
+          </w:p>
+        </w:tc>
+        <w:tc>
+          <w:tcPr>
+            <w:tcW w:w="1566" w:type="dxa"/>
+          </w:tcPr>
+          <w:p>
+            <w:pPr>
+              <w:rPr>
+                <w:rFonts w:ascii="Calibri" w:eastAsia="Calibri" w:hAnsi="Calibri" w:cs="Times New Roman"/>
+                <w:sz w:val="24"/>
+                <w:szCs w:val="24"/>
+              </w:rPr>
+            </w:pPr>
+            <w:r>
+              <w:rPr>
+                <w:rFonts w:ascii="Calibri" w:eastAsia="Calibri" w:hAnsi="Calibri" w:cs="Times New Roman"/>
+                <w:sz w:val="24"/>
+                <w:szCs w:val="24"/>
+              </w:rPr>
+              <w:t>Sign Up from appears</w:t>
+            </w:r>
+          </w:p>
+        </w:tc>
+        <w:tc>
+          <w:tcPr>
+            <w:tcW w:w="1626" w:type="dxa"/>
           </w:tcPr>
           <w:p>
             <w:pPr>
@@ -3152,13 +3222,13 @@
                 <w:sz w:val="24"/>
                 <w:szCs w:val="24"/>
               </w:rPr>
-              <w:t>Available stock=10</w:t>
-            </w:r>
-          </w:p>
-        </w:tc>
-        <w:tc>
-          <w:tcPr>
-            <w:tcW w:w="1429" w:type="dxa"/>
+              <w:t>Sign Up from appears</w:t>
+            </w:r>
+          </w:p>
+        </w:tc>
+        <w:tc>
+          <w:tcPr>
+            <w:tcW w:w="1296" w:type="dxa"/>
           </w:tcPr>
           <w:p>
             <w:pPr>
@@ -3193,6 +3263,907 @@
               </w:rPr>
               <w:t>(100%)</w:t>
             </w:r>
+          </w:p>
+        </w:tc>
+      </w:tr>
+      <w:tr>
+        <w:trPr>
+          <w:trHeight w:val="480"/>
+        </w:trPr>
+        <w:tc>
+          <w:tcPr>
+            <w:tcW w:w="1226" w:type="dxa"/>
+          </w:tcPr>
+          <w:p>
+            <w:pPr>
+              <w:rPr>
+                <w:rFonts w:ascii="Calibri" w:eastAsia="Calibri" w:hAnsi="Calibri" w:cs="Times New Roman"/>
+                <w:sz w:val="24"/>
+                <w:szCs w:val="24"/>
+              </w:rPr>
+            </w:pPr>
+            <w:r>
+              <w:rPr>
+                <w:rFonts w:ascii="Calibri" w:eastAsia="Calibri" w:hAnsi="Calibri" w:cs="Times New Roman"/>
+                <w:sz w:val="24"/>
+                <w:szCs w:val="24"/>
+              </w:rPr>
+              <w:t>4.0</w:t>
+            </w:r>
+          </w:p>
+        </w:tc>
+        <w:tc>
+          <w:tcPr>
+            <w:tcW w:w="1353" w:type="dxa"/>
+          </w:tcPr>
+          <w:p>
+            <w:pPr>
+              <w:rPr>
+                <w:rFonts w:ascii="Calibri" w:eastAsia="Calibri" w:hAnsi="Calibri" w:cs="Times New Roman"/>
+                <w:sz w:val="24"/>
+                <w:szCs w:val="24"/>
+              </w:rPr>
+            </w:pPr>
+            <w:proofErr w:type="spellStart"/>
+            <w:r>
+              <w:rPr>
+                <w:rFonts w:ascii="Calibri" w:eastAsia="Calibri" w:hAnsi="Calibri" w:cs="Times New Roman"/>
+                <w:sz w:val="24"/>
+                <w:szCs w:val="24"/>
+              </w:rPr>
+              <w:t>FR4</w:t>
+            </w:r>
+            <w:proofErr w:type="spellEnd"/>
+          </w:p>
+        </w:tc>
+        <w:tc>
+          <w:tcPr>
+            <w:tcW w:w="1603" w:type="dxa"/>
+          </w:tcPr>
+          <w:p>
+            <w:pPr>
+              <w:rPr>
+                <w:rFonts w:ascii="Calibri" w:eastAsia="Calibri" w:hAnsi="Calibri" w:cs="Times New Roman"/>
+                <w:sz w:val="24"/>
+                <w:szCs w:val="24"/>
+              </w:rPr>
+            </w:pPr>
+            <w:r>
+              <w:rPr>
+                <w:rFonts w:ascii="Calibri" w:eastAsia="Calibri" w:hAnsi="Calibri" w:cs="Times New Roman"/>
+                <w:sz w:val="24"/>
+                <w:szCs w:val="24"/>
+              </w:rPr>
+              <w:t xml:space="preserve">User submit correct data to signup </w:t>
+            </w:r>
+          </w:p>
+        </w:tc>
+        <w:tc>
+          <w:tcPr>
+            <w:tcW w:w="1612" w:type="dxa"/>
+          </w:tcPr>
+          <w:p>
+            <w:pPr>
+              <w:rPr>
+                <w:rFonts w:ascii="Calibri" w:eastAsia="Calibri" w:hAnsi="Calibri" w:cs="Times New Roman"/>
+                <w:sz w:val="24"/>
+                <w:szCs w:val="24"/>
+              </w:rPr>
+            </w:pPr>
+            <w:r>
+              <w:rPr>
+                <w:rFonts w:ascii="Calibri" w:eastAsia="Calibri" w:hAnsi="Calibri" w:cs="Times New Roman"/>
+                <w:sz w:val="24"/>
+                <w:szCs w:val="24"/>
+              </w:rPr>
+              <w:t>input username and password and signup</w:t>
+            </w:r>
+          </w:p>
+        </w:tc>
+        <w:tc>
+          <w:tcPr>
+            <w:tcW w:w="1566" w:type="dxa"/>
+          </w:tcPr>
+          <w:p>
+            <w:pPr>
+              <w:rPr>
+                <w:rFonts w:ascii="Calibri" w:eastAsia="Calibri" w:hAnsi="Calibri" w:cs="Times New Roman"/>
+                <w:sz w:val="24"/>
+                <w:szCs w:val="24"/>
+              </w:rPr>
+            </w:pPr>
+            <w:r>
+              <w:rPr>
+                <w:rFonts w:ascii="Calibri" w:eastAsia="Calibri" w:hAnsi="Calibri" w:cs="Times New Roman"/>
+                <w:sz w:val="24"/>
+                <w:szCs w:val="24"/>
+              </w:rPr>
+              <w:t>Display registration successful message</w:t>
+            </w:r>
+          </w:p>
+        </w:tc>
+        <w:tc>
+          <w:tcPr>
+            <w:tcW w:w="1626" w:type="dxa"/>
+          </w:tcPr>
+          <w:p>
+            <w:pPr>
+              <w:rPr>
+                <w:rFonts w:ascii="Calibri" w:eastAsia="Calibri" w:hAnsi="Calibri" w:cs="Times New Roman"/>
+                <w:b/>
+                <w:bCs/>
+                <w:sz w:val="36"/>
+                <w:szCs w:val="36"/>
+              </w:rPr>
+            </w:pPr>
+            <w:r>
+              <w:rPr>
+                <w:rFonts w:ascii="Calibri" w:eastAsia="Calibri" w:hAnsi="Calibri" w:cs="Times New Roman"/>
+                <w:sz w:val="24"/>
+                <w:szCs w:val="24"/>
+              </w:rPr>
+              <w:t>Display registration successful message</w:t>
+            </w:r>
+          </w:p>
+        </w:tc>
+        <w:tc>
+          <w:tcPr>
+            <w:tcW w:w="1296" w:type="dxa"/>
+          </w:tcPr>
+          <w:p>
+            <w:pPr>
+              <w:rPr>
+                <w:rFonts w:ascii="Calibri" w:eastAsia="Calibri" w:hAnsi="Calibri" w:cs="Times New Roman"/>
+                <w:sz w:val="24"/>
+                <w:szCs w:val="24"/>
+              </w:rPr>
+            </w:pPr>
+            <w:r>
+              <w:rPr>
+                <w:rFonts w:ascii="Calibri" w:eastAsia="Calibri" w:hAnsi="Calibri" w:cs="Times New Roman"/>
+                <w:sz w:val="24"/>
+                <w:szCs w:val="24"/>
+              </w:rPr>
+              <w:t>Pass</w:t>
+            </w:r>
+          </w:p>
+          <w:p>
+            <w:pPr>
+              <w:rPr>
+                <w:rFonts w:ascii="Calibri" w:eastAsia="Calibri" w:hAnsi="Calibri" w:cs="Times New Roman"/>
+                <w:sz w:val="24"/>
+                <w:szCs w:val="24"/>
+              </w:rPr>
+            </w:pPr>
+            <w:r>
+              <w:rPr>
+                <w:rFonts w:ascii="Calibri" w:eastAsia="Calibri" w:hAnsi="Calibri" w:cs="Times New Roman"/>
+                <w:sz w:val="24"/>
+                <w:szCs w:val="24"/>
+              </w:rPr>
+              <w:t>(100%)</w:t>
+            </w:r>
+          </w:p>
+        </w:tc>
+      </w:tr>
+      <w:tr>
+        <w:trPr>
+          <w:trHeight w:val="480"/>
+        </w:trPr>
+        <w:tc>
+          <w:tcPr>
+            <w:tcW w:w="1226" w:type="dxa"/>
+          </w:tcPr>
+          <w:p>
+            <w:pPr>
+              <w:rPr>
+                <w:rFonts w:ascii="Calibri" w:eastAsia="Calibri" w:hAnsi="Calibri" w:cs="Times New Roman"/>
+                <w:sz w:val="24"/>
+                <w:szCs w:val="24"/>
+              </w:rPr>
+            </w:pPr>
+            <w:r>
+              <w:rPr>
+                <w:rFonts w:ascii="Calibri" w:eastAsia="Calibri" w:hAnsi="Calibri" w:cs="Times New Roman"/>
+                <w:sz w:val="24"/>
+                <w:szCs w:val="24"/>
+              </w:rPr>
+              <w:t>5.0</w:t>
+            </w:r>
+          </w:p>
+        </w:tc>
+        <w:tc>
+          <w:tcPr>
+            <w:tcW w:w="1353" w:type="dxa"/>
+          </w:tcPr>
+          <w:p>
+            <w:pPr>
+              <w:rPr>
+                <w:rFonts w:ascii="Calibri" w:eastAsia="Calibri" w:hAnsi="Calibri" w:cs="Times New Roman"/>
+                <w:sz w:val="24"/>
+                <w:szCs w:val="24"/>
+              </w:rPr>
+            </w:pPr>
+            <w:proofErr w:type="spellStart"/>
+            <w:r>
+              <w:rPr>
+                <w:rFonts w:ascii="Calibri" w:eastAsia="Calibri" w:hAnsi="Calibri" w:cs="Times New Roman"/>
+                <w:sz w:val="24"/>
+                <w:szCs w:val="24"/>
+              </w:rPr>
+              <w:t>FR5</w:t>
+            </w:r>
+            <w:proofErr w:type="spellEnd"/>
+          </w:p>
+        </w:tc>
+        <w:tc>
+          <w:tcPr>
+            <w:tcW w:w="1603" w:type="dxa"/>
+          </w:tcPr>
+          <w:p>
+            <w:pPr>
+              <w:rPr>
+                <w:rFonts w:ascii="Calibri" w:eastAsia="Calibri" w:hAnsi="Calibri" w:cs="Times New Roman"/>
+                <w:sz w:val="24"/>
+                <w:szCs w:val="24"/>
+              </w:rPr>
+            </w:pPr>
+            <w:r>
+              <w:rPr>
+                <w:rFonts w:ascii="Calibri" w:eastAsia="Calibri" w:hAnsi="Calibri" w:cs="Times New Roman"/>
+                <w:sz w:val="24"/>
+                <w:szCs w:val="24"/>
+              </w:rPr>
+              <w:t>User submit incorrect data to signup</w:t>
+            </w:r>
+          </w:p>
+        </w:tc>
+        <w:tc>
+          <w:tcPr>
+            <w:tcW w:w="1612" w:type="dxa"/>
+          </w:tcPr>
+          <w:p>
+            <w:pPr>
+              <w:rPr>
+                <w:rFonts w:ascii="Calibri" w:eastAsia="Calibri" w:hAnsi="Calibri" w:cs="Times New Roman"/>
+                <w:sz w:val="24"/>
+                <w:szCs w:val="24"/>
+              </w:rPr>
+            </w:pPr>
+            <w:r>
+              <w:rPr>
+                <w:rFonts w:ascii="Calibri" w:eastAsia="Calibri" w:hAnsi="Calibri" w:cs="Times New Roman"/>
+                <w:sz w:val="24"/>
+                <w:szCs w:val="24"/>
+              </w:rPr>
+              <w:t>Submit incorrect data to user name and password</w:t>
+            </w:r>
+          </w:p>
+        </w:tc>
+        <w:tc>
+          <w:tcPr>
+            <w:tcW w:w="1566" w:type="dxa"/>
+          </w:tcPr>
+          <w:p>
+            <w:pPr>
+              <w:rPr>
+                <w:rFonts w:ascii="Calibri" w:eastAsia="Calibri" w:hAnsi="Calibri" w:cs="Times New Roman"/>
+                <w:sz w:val="24"/>
+                <w:szCs w:val="24"/>
+              </w:rPr>
+            </w:pPr>
+            <w:r>
+              <w:rPr>
+                <w:rFonts w:ascii="Calibri" w:eastAsia="Calibri" w:hAnsi="Calibri" w:cs="Times New Roman"/>
+                <w:sz w:val="24"/>
+                <w:szCs w:val="24"/>
+              </w:rPr>
+              <w:t>Display error message</w:t>
+            </w:r>
+          </w:p>
+        </w:tc>
+        <w:tc>
+          <w:tcPr>
+            <w:tcW w:w="1626" w:type="dxa"/>
+          </w:tcPr>
+          <w:p>
+            <w:pPr>
+              <w:rPr>
+                <w:rFonts w:ascii="Calibri" w:eastAsia="Calibri" w:hAnsi="Calibri" w:cs="Times New Roman"/>
+                <w:sz w:val="24"/>
+                <w:szCs w:val="24"/>
+              </w:rPr>
+            </w:pPr>
+            <w:r>
+              <w:rPr>
+                <w:rFonts w:ascii="Calibri" w:eastAsia="Calibri" w:hAnsi="Calibri" w:cs="Times New Roman"/>
+                <w:sz w:val="24"/>
+                <w:szCs w:val="24"/>
+              </w:rPr>
+              <w:t>Display error message</w:t>
+            </w:r>
+          </w:p>
+        </w:tc>
+        <w:tc>
+          <w:tcPr>
+            <w:tcW w:w="1296" w:type="dxa"/>
+          </w:tcPr>
+          <w:p>
+            <w:pPr>
+              <w:rPr>
+                <w:rFonts w:ascii="Calibri" w:eastAsia="Calibri" w:hAnsi="Calibri" w:cs="Times New Roman"/>
+                <w:sz w:val="24"/>
+                <w:szCs w:val="24"/>
+              </w:rPr>
+            </w:pPr>
+            <w:r>
+              <w:rPr>
+                <w:rFonts w:ascii="Calibri" w:eastAsia="Calibri" w:hAnsi="Calibri" w:cs="Times New Roman"/>
+                <w:sz w:val="24"/>
+                <w:szCs w:val="24"/>
+              </w:rPr>
+              <w:t>Pass</w:t>
+            </w:r>
+          </w:p>
+          <w:p>
+            <w:pPr>
+              <w:rPr>
+                <w:rFonts w:ascii="Calibri" w:eastAsia="Calibri" w:hAnsi="Calibri" w:cs="Times New Roman"/>
+                <w:sz w:val="24"/>
+                <w:szCs w:val="24"/>
+              </w:rPr>
+            </w:pPr>
+            <w:r>
+              <w:rPr>
+                <w:rFonts w:ascii="Calibri" w:eastAsia="Calibri" w:hAnsi="Calibri" w:cs="Times New Roman"/>
+                <w:sz w:val="24"/>
+                <w:szCs w:val="24"/>
+              </w:rPr>
+              <w:t>(100%)</w:t>
+            </w:r>
+          </w:p>
+        </w:tc>
+      </w:tr>
+      <w:tr>
+        <w:trPr>
+          <w:trHeight w:val="480"/>
+        </w:trPr>
+        <w:tc>
+          <w:tcPr>
+            <w:tcW w:w="1226" w:type="dxa"/>
+          </w:tcPr>
+          <w:p>
+            <w:pPr>
+              <w:rPr>
+                <w:rFonts w:ascii="Calibri" w:eastAsia="Calibri" w:hAnsi="Calibri" w:cs="Times New Roman"/>
+                <w:sz w:val="24"/>
+                <w:szCs w:val="24"/>
+              </w:rPr>
+            </w:pPr>
+            <w:r>
+              <w:rPr>
+                <w:rFonts w:ascii="Calibri" w:eastAsia="Calibri" w:hAnsi="Calibri" w:cs="Times New Roman"/>
+                <w:sz w:val="24"/>
+                <w:szCs w:val="24"/>
+              </w:rPr>
+              <w:t>6.0</w:t>
+            </w:r>
+          </w:p>
+        </w:tc>
+        <w:tc>
+          <w:tcPr>
+            <w:tcW w:w="1353" w:type="dxa"/>
+          </w:tcPr>
+          <w:p>
+            <w:pPr>
+              <w:rPr>
+                <w:rFonts w:ascii="Calibri" w:eastAsia="Calibri" w:hAnsi="Calibri" w:cs="Times New Roman"/>
+                <w:sz w:val="24"/>
+                <w:szCs w:val="24"/>
+              </w:rPr>
+            </w:pPr>
+            <w:proofErr w:type="spellStart"/>
+            <w:r>
+              <w:rPr>
+                <w:rFonts w:ascii="Calibri" w:eastAsia="Calibri" w:hAnsi="Calibri" w:cs="Times New Roman"/>
+                <w:sz w:val="24"/>
+                <w:szCs w:val="24"/>
+              </w:rPr>
+              <w:t>FR6</w:t>
+            </w:r>
+            <w:proofErr w:type="spellEnd"/>
+          </w:p>
+        </w:tc>
+        <w:tc>
+          <w:tcPr>
+            <w:tcW w:w="1603" w:type="dxa"/>
+          </w:tcPr>
+          <w:p>
+            <w:pPr>
+              <w:rPr>
+                <w:rFonts w:ascii="Calibri" w:eastAsia="Calibri" w:hAnsi="Calibri" w:cs="Times New Roman"/>
+                <w:sz w:val="24"/>
+                <w:szCs w:val="24"/>
+              </w:rPr>
+            </w:pPr>
+            <w:r>
+              <w:rPr>
+                <w:rFonts w:ascii="Calibri" w:eastAsia="Calibri" w:hAnsi="Calibri" w:cs="Times New Roman"/>
+                <w:sz w:val="24"/>
+                <w:szCs w:val="24"/>
+              </w:rPr>
+              <w:t>User enters valid data to login</w:t>
+            </w:r>
+          </w:p>
+        </w:tc>
+        <w:tc>
+          <w:tcPr>
+            <w:tcW w:w="1612" w:type="dxa"/>
+          </w:tcPr>
+          <w:p>
+            <w:pPr>
+              <w:rPr>
+                <w:rFonts w:ascii="Calibri" w:eastAsia="Calibri" w:hAnsi="Calibri" w:cs="Times New Roman"/>
+                <w:sz w:val="24"/>
+                <w:szCs w:val="24"/>
+              </w:rPr>
+            </w:pPr>
+            <w:r>
+              <w:rPr>
+                <w:rFonts w:ascii="Calibri" w:eastAsia="Calibri" w:hAnsi="Calibri" w:cs="Times New Roman"/>
+                <w:sz w:val="24"/>
+                <w:szCs w:val="24"/>
+              </w:rPr>
+              <w:t>To login, the user must have valid information.</w:t>
+            </w:r>
+          </w:p>
+        </w:tc>
+        <w:tc>
+          <w:tcPr>
+            <w:tcW w:w="1566" w:type="dxa"/>
+          </w:tcPr>
+          <w:p>
+            <w:pPr>
+              <w:rPr>
+                <w:rFonts w:ascii="Calibri" w:eastAsia="Calibri" w:hAnsi="Calibri" w:cs="Times New Roman"/>
+                <w:sz w:val="24"/>
+                <w:szCs w:val="24"/>
+              </w:rPr>
+            </w:pPr>
+            <w:r>
+              <w:rPr>
+                <w:rFonts w:ascii="Calibri" w:eastAsia="Calibri" w:hAnsi="Calibri" w:cs="Times New Roman"/>
+                <w:sz w:val="24"/>
+                <w:szCs w:val="24"/>
+              </w:rPr>
+              <w:t>Displays login successful message</w:t>
+            </w:r>
+          </w:p>
+        </w:tc>
+        <w:tc>
+          <w:tcPr>
+            <w:tcW w:w="1626" w:type="dxa"/>
+          </w:tcPr>
+          <w:p>
+            <w:pPr>
+              <w:rPr>
+                <w:rFonts w:ascii="Calibri" w:eastAsia="Calibri" w:hAnsi="Calibri" w:cs="Times New Roman"/>
+                <w:sz w:val="24"/>
+                <w:szCs w:val="24"/>
+              </w:rPr>
+            </w:pPr>
+            <w:r>
+              <w:rPr>
+                <w:rFonts w:ascii="Calibri" w:eastAsia="Calibri" w:hAnsi="Calibri" w:cs="Times New Roman"/>
+                <w:sz w:val="24"/>
+                <w:szCs w:val="24"/>
+              </w:rPr>
+              <w:t>Displays login successful message</w:t>
+            </w:r>
+          </w:p>
+        </w:tc>
+        <w:tc>
+          <w:tcPr>
+            <w:tcW w:w="1296" w:type="dxa"/>
+          </w:tcPr>
+          <w:p>
+            <w:pPr>
+              <w:rPr>
+                <w:rFonts w:ascii="Calibri" w:eastAsia="Calibri" w:hAnsi="Calibri" w:cs="Times New Roman"/>
+                <w:sz w:val="24"/>
+                <w:szCs w:val="24"/>
+              </w:rPr>
+            </w:pPr>
+            <w:r>
+              <w:rPr>
+                <w:rFonts w:ascii="Calibri" w:eastAsia="Calibri" w:hAnsi="Calibri" w:cs="Times New Roman"/>
+                <w:sz w:val="24"/>
+                <w:szCs w:val="24"/>
+              </w:rPr>
+              <w:t>Pass</w:t>
+            </w:r>
+          </w:p>
+          <w:p>
+            <w:pPr>
+              <w:rPr>
+                <w:rFonts w:ascii="Calibri" w:eastAsia="Calibri" w:hAnsi="Calibri" w:cs="Times New Roman"/>
+                <w:sz w:val="24"/>
+                <w:szCs w:val="24"/>
+              </w:rPr>
+            </w:pPr>
+            <w:r>
+              <w:rPr>
+                <w:rFonts w:ascii="Calibri" w:eastAsia="Calibri" w:hAnsi="Calibri" w:cs="Times New Roman"/>
+                <w:sz w:val="24"/>
+                <w:szCs w:val="24"/>
+              </w:rPr>
+              <w:t>(100%)</w:t>
+            </w:r>
+          </w:p>
+        </w:tc>
+      </w:tr>
+      <w:tr>
+        <w:trPr>
+          <w:trHeight w:val="480"/>
+        </w:trPr>
+        <w:tc>
+          <w:tcPr>
+            <w:tcW w:w="1226" w:type="dxa"/>
+          </w:tcPr>
+          <w:p>
+            <w:pPr>
+              <w:rPr>
+                <w:rFonts w:ascii="Calibri" w:eastAsia="Calibri" w:hAnsi="Calibri" w:cs="Times New Roman"/>
+                <w:sz w:val="24"/>
+                <w:szCs w:val="24"/>
+              </w:rPr>
+            </w:pPr>
+            <w:r>
+              <w:rPr>
+                <w:rFonts w:ascii="Calibri" w:eastAsia="Calibri" w:hAnsi="Calibri" w:cs="Times New Roman"/>
+                <w:sz w:val="24"/>
+                <w:szCs w:val="24"/>
+              </w:rPr>
+              <w:t>7.0</w:t>
+            </w:r>
+          </w:p>
+        </w:tc>
+        <w:tc>
+          <w:tcPr>
+            <w:tcW w:w="1353" w:type="dxa"/>
+          </w:tcPr>
+          <w:p>
+            <w:pPr>
+              <w:rPr>
+                <w:rFonts w:ascii="Calibri" w:eastAsia="Calibri" w:hAnsi="Calibri" w:cs="Times New Roman"/>
+                <w:sz w:val="24"/>
+                <w:szCs w:val="24"/>
+              </w:rPr>
+            </w:pPr>
+            <w:proofErr w:type="spellStart"/>
+            <w:r>
+              <w:rPr>
+                <w:rFonts w:ascii="Calibri" w:eastAsia="Calibri" w:hAnsi="Calibri" w:cs="Times New Roman"/>
+                <w:sz w:val="24"/>
+                <w:szCs w:val="24"/>
+              </w:rPr>
+              <w:t>FR7</w:t>
+            </w:r>
+            <w:proofErr w:type="spellEnd"/>
+          </w:p>
+        </w:tc>
+        <w:tc>
+          <w:tcPr>
+            <w:tcW w:w="1603" w:type="dxa"/>
+          </w:tcPr>
+          <w:p>
+            <w:pPr>
+              <w:rPr>
+                <w:rFonts w:ascii="Calibri" w:eastAsia="Calibri" w:hAnsi="Calibri" w:cs="Times New Roman"/>
+                <w:sz w:val="24"/>
+                <w:szCs w:val="24"/>
+              </w:rPr>
+            </w:pPr>
+            <w:r>
+              <w:rPr>
+                <w:rFonts w:ascii="Calibri" w:eastAsia="Calibri" w:hAnsi="Calibri" w:cs="Times New Roman"/>
+                <w:sz w:val="24"/>
+                <w:szCs w:val="24"/>
+              </w:rPr>
+              <w:t>User enters invalid data to login</w:t>
+            </w:r>
+          </w:p>
+        </w:tc>
+        <w:tc>
+          <w:tcPr>
+            <w:tcW w:w="1612" w:type="dxa"/>
+          </w:tcPr>
+          <w:p>
+            <w:pPr>
+              <w:rPr>
+                <w:rFonts w:ascii="Calibri" w:eastAsia="Calibri" w:hAnsi="Calibri" w:cs="Times New Roman"/>
+                <w:sz w:val="24"/>
+                <w:szCs w:val="24"/>
+              </w:rPr>
+            </w:pPr>
+            <w:r>
+              <w:rPr>
+                <w:rFonts w:ascii="Calibri" w:eastAsia="Calibri" w:hAnsi="Calibri" w:cs="Times New Roman"/>
+                <w:sz w:val="24"/>
+                <w:szCs w:val="24"/>
+              </w:rPr>
+              <w:t>When attempting to log in, the user provides incorrect information.</w:t>
+            </w:r>
+          </w:p>
+        </w:tc>
+        <w:tc>
+          <w:tcPr>
+            <w:tcW w:w="1566" w:type="dxa"/>
+          </w:tcPr>
+          <w:p>
+            <w:pPr>
+              <w:rPr>
+                <w:rFonts w:ascii="Calibri" w:eastAsia="Calibri" w:hAnsi="Calibri" w:cs="Times New Roman"/>
+                <w:sz w:val="24"/>
+                <w:szCs w:val="24"/>
+              </w:rPr>
+            </w:pPr>
+            <w:r>
+              <w:rPr>
+                <w:rFonts w:ascii="Calibri" w:eastAsia="Calibri" w:hAnsi="Calibri" w:cs="Times New Roman"/>
+                <w:sz w:val="24"/>
+                <w:szCs w:val="24"/>
+              </w:rPr>
+              <w:t>Display error message</w:t>
+            </w:r>
+          </w:p>
+        </w:tc>
+        <w:tc>
+          <w:tcPr>
+            <w:tcW w:w="1626" w:type="dxa"/>
+          </w:tcPr>
+          <w:p>
+            <w:pPr>
+              <w:rPr>
+                <w:rFonts w:ascii="Calibri" w:eastAsia="Calibri" w:hAnsi="Calibri" w:cs="Times New Roman"/>
+                <w:sz w:val="24"/>
+                <w:szCs w:val="24"/>
+              </w:rPr>
+            </w:pPr>
+            <w:r>
+              <w:rPr>
+                <w:rFonts w:ascii="Calibri" w:eastAsia="Calibri" w:hAnsi="Calibri" w:cs="Times New Roman"/>
+                <w:sz w:val="24"/>
+                <w:szCs w:val="24"/>
+              </w:rPr>
+              <w:t>Display error message</w:t>
+            </w:r>
+          </w:p>
+        </w:tc>
+        <w:tc>
+          <w:tcPr>
+            <w:tcW w:w="1296" w:type="dxa"/>
+          </w:tcPr>
+          <w:p>
+            <w:pPr>
+              <w:rPr>
+                <w:rFonts w:ascii="Calibri" w:eastAsia="Calibri" w:hAnsi="Calibri" w:cs="Times New Roman"/>
+                <w:sz w:val="24"/>
+                <w:szCs w:val="24"/>
+              </w:rPr>
+            </w:pPr>
+            <w:r>
+              <w:rPr>
+                <w:rFonts w:ascii="Calibri" w:eastAsia="Calibri" w:hAnsi="Calibri" w:cs="Times New Roman"/>
+                <w:sz w:val="24"/>
+                <w:szCs w:val="24"/>
+              </w:rPr>
+              <w:t>Pass</w:t>
+            </w:r>
+          </w:p>
+          <w:p>
+            <w:pPr>
+              <w:rPr>
+                <w:rFonts w:ascii="Calibri" w:eastAsia="Calibri" w:hAnsi="Calibri" w:cs="Times New Roman"/>
+                <w:sz w:val="24"/>
+                <w:szCs w:val="24"/>
+              </w:rPr>
+            </w:pPr>
+            <w:r>
+              <w:rPr>
+                <w:rFonts w:ascii="Calibri" w:eastAsia="Calibri" w:hAnsi="Calibri" w:cs="Times New Roman"/>
+                <w:sz w:val="24"/>
+                <w:szCs w:val="24"/>
+              </w:rPr>
+              <w:t>(100%)</w:t>
+            </w:r>
+          </w:p>
+        </w:tc>
+      </w:tr>
+      <w:tr>
+        <w:trPr>
+          <w:trHeight w:val="480"/>
+        </w:trPr>
+        <w:tc>
+          <w:tcPr>
+            <w:tcW w:w="1226" w:type="dxa"/>
+          </w:tcPr>
+          <w:p>
+            <w:pPr>
+              <w:rPr>
+                <w:rFonts w:ascii="Calibri" w:eastAsia="Calibri" w:hAnsi="Calibri" w:cs="Times New Roman"/>
+                <w:sz w:val="24"/>
+                <w:szCs w:val="24"/>
+              </w:rPr>
+            </w:pPr>
+            <w:r>
+              <w:rPr>
+                <w:rFonts w:ascii="Calibri" w:eastAsia="Calibri" w:hAnsi="Calibri" w:cs="Times New Roman"/>
+                <w:sz w:val="24"/>
+                <w:szCs w:val="24"/>
+              </w:rPr>
+              <w:t>8.0</w:t>
+            </w:r>
+          </w:p>
+        </w:tc>
+        <w:tc>
+          <w:tcPr>
+            <w:tcW w:w="1353" w:type="dxa"/>
+          </w:tcPr>
+          <w:p>
+            <w:pPr>
+              <w:rPr>
+                <w:rFonts w:ascii="Calibri" w:eastAsia="Calibri" w:hAnsi="Calibri" w:cs="Times New Roman"/>
+                <w:sz w:val="24"/>
+                <w:szCs w:val="24"/>
+              </w:rPr>
+            </w:pPr>
+            <w:proofErr w:type="spellStart"/>
+            <w:r>
+              <w:rPr>
+                <w:rFonts w:ascii="Calibri" w:eastAsia="Calibri" w:hAnsi="Calibri" w:cs="Times New Roman"/>
+                <w:sz w:val="24"/>
+                <w:szCs w:val="24"/>
+              </w:rPr>
+              <w:t>FR8</w:t>
+            </w:r>
+            <w:proofErr w:type="spellEnd"/>
+          </w:p>
+        </w:tc>
+        <w:tc>
+          <w:tcPr>
+            <w:tcW w:w="1603" w:type="dxa"/>
+          </w:tcPr>
+          <w:p>
+            <w:pPr>
+              <w:rPr>
+                <w:rFonts w:ascii="Calibri" w:eastAsia="Calibri" w:hAnsi="Calibri" w:cs="Times New Roman"/>
+                <w:sz w:val="24"/>
+                <w:szCs w:val="24"/>
+              </w:rPr>
+            </w:pPr>
+            <w:r>
+              <w:rPr>
+                <w:rFonts w:ascii="Calibri" w:eastAsia="Calibri" w:hAnsi="Calibri" w:cs="Times New Roman"/>
+                <w:sz w:val="24"/>
+                <w:szCs w:val="24"/>
+              </w:rPr>
+              <w:t>User looks for available stock</w:t>
+            </w:r>
+          </w:p>
+        </w:tc>
+        <w:tc>
+          <w:tcPr>
+            <w:tcW w:w="1612" w:type="dxa"/>
+          </w:tcPr>
+          <w:p>
+            <w:pPr>
+              <w:rPr>
+                <w:rFonts w:ascii="Calibri" w:eastAsia="Calibri" w:hAnsi="Calibri" w:cs="Times New Roman"/>
+                <w:sz w:val="24"/>
+                <w:szCs w:val="24"/>
+              </w:rPr>
+            </w:pPr>
+            <w:r>
+              <w:rPr>
+                <w:rFonts w:ascii="Calibri" w:eastAsia="Calibri" w:hAnsi="Calibri" w:cs="Times New Roman"/>
+                <w:sz w:val="24"/>
+                <w:szCs w:val="24"/>
+              </w:rPr>
+              <w:t>The user searches for stock that is currently available.</w:t>
+            </w:r>
+          </w:p>
+        </w:tc>
+        <w:tc>
+          <w:tcPr>
+            <w:tcW w:w="1566" w:type="dxa"/>
+          </w:tcPr>
+          <w:p>
+            <w:pPr>
+              <w:rPr>
+                <w:rFonts w:ascii="Calibri" w:eastAsia="Calibri" w:hAnsi="Calibri" w:cs="Times New Roman"/>
+                <w:sz w:val="24"/>
+                <w:szCs w:val="24"/>
+              </w:rPr>
+            </w:pPr>
+            <w:r>
+              <w:rPr>
+                <w:rFonts w:ascii="Calibri" w:eastAsia="Calibri" w:hAnsi="Calibri" w:cs="Times New Roman"/>
+                <w:sz w:val="24"/>
+                <w:szCs w:val="24"/>
+              </w:rPr>
+              <w:t>Display available stock</w:t>
+            </w:r>
+          </w:p>
+        </w:tc>
+        <w:tc>
+          <w:tcPr>
+            <w:tcW w:w="1626" w:type="dxa"/>
+          </w:tcPr>
+          <w:p>
+            <w:pPr>
+              <w:rPr>
+                <w:rFonts w:ascii="Calibri" w:eastAsia="Calibri" w:hAnsi="Calibri" w:cs="Times New Roman"/>
+                <w:sz w:val="24"/>
+                <w:szCs w:val="24"/>
+              </w:rPr>
+            </w:pPr>
+            <w:r>
+              <w:rPr>
+                <w:rFonts w:ascii="Calibri" w:eastAsia="Calibri" w:hAnsi="Calibri" w:cs="Times New Roman"/>
+                <w:sz w:val="24"/>
+                <w:szCs w:val="24"/>
+              </w:rPr>
+              <w:t>Display available stock</w:t>
+            </w:r>
+          </w:p>
+        </w:tc>
+        <w:tc>
+          <w:tcPr>
+            <w:tcW w:w="1296" w:type="dxa"/>
+          </w:tcPr>
+          <w:p>
+            <w:pPr>
+              <w:rPr>
+                <w:rFonts w:ascii="Calibri" w:eastAsia="Calibri" w:hAnsi="Calibri" w:cs="Times New Roman"/>
+                <w:sz w:val="24"/>
+                <w:szCs w:val="24"/>
+              </w:rPr>
+            </w:pPr>
+            <w:r>
+              <w:rPr>
+                <w:rFonts w:ascii="Calibri" w:eastAsia="Calibri" w:hAnsi="Calibri" w:cs="Times New Roman"/>
+                <w:sz w:val="24"/>
+                <w:szCs w:val="24"/>
+              </w:rPr>
+              <w:t>Pass</w:t>
+            </w:r>
+          </w:p>
+          <w:p>
+            <w:pPr>
+              <w:rPr>
+                <w:rFonts w:ascii="Calibri" w:eastAsia="Calibri" w:hAnsi="Calibri" w:cs="Times New Roman"/>
+                <w:sz w:val="24"/>
+                <w:szCs w:val="24"/>
+              </w:rPr>
+            </w:pPr>
+            <w:r>
+              <w:rPr>
+                <w:rFonts w:ascii="Calibri" w:eastAsia="Calibri" w:hAnsi="Calibri" w:cs="Times New Roman"/>
+                <w:sz w:val="24"/>
+                <w:szCs w:val="24"/>
+              </w:rPr>
+              <w:t>(100%)</w:t>
+            </w:r>
+          </w:p>
+          <w:p>
+            <w:pPr>
+              <w:rPr>
+                <w:rFonts w:ascii="Calibri" w:eastAsia="Calibri" w:hAnsi="Calibri" w:cs="Times New Roman"/>
+                <w:sz w:val="24"/>
+                <w:szCs w:val="24"/>
+              </w:rPr>
+            </w:pPr>
           </w:p>
         </w:tc>
       </w:tr>
@@ -3248,6 +4219,24 @@
         <w:t xml:space="preserve"> Performance testing</w:t>
       </w:r>
     </w:p>
+    <w:p>
+      <w:pPr>
+        <w:rPr>
+          <w:rFonts w:ascii="Calibri" w:eastAsia="Calibri" w:hAnsi="Calibri" w:cs="Times New Roman"/>
+          <w:sz w:val="24"/>
+          <w:szCs w:val="24"/>
+        </w:rPr>
+      </w:pPr>
+      <w:r>
+        <w:rPr>
+          <w:rFonts w:ascii="Calibri" w:eastAsia="Calibri" w:hAnsi="Calibri" w:cs="Times New Roman"/>
+          <w:sz w:val="24"/>
+          <w:szCs w:val="24"/>
+        </w:rPr>
+        <w:t>Performance testing for the web application is covered in depth in this section, which includes Load Testing, Stress Testing, Spike Testing, and Soak Testing. These experiments were carried out using Microsoft Azure's built-in testing tools for the site backend. The client's success and response times will be addressed in the final section.</w:t>
+      </w:r>
+    </w:p>
+    <w:p/>
     <w:p>
       <w:pPr>
         <w:pStyle w:val="Heading2"/>
@@ -3512,7 +4501,6 @@
           <w:sz w:val="24"/>
           <w:szCs w:val="24"/>
         </w:rPr>
-        <w:lastRenderedPageBreak/>
         <w:t>half, it discusses about the Expertise overview and their critical analysis regarding the project</w:t>
       </w:r>
       <w:r>
@@ -3568,6 +4556,10 @@
       </w:r>
     </w:p>
     <w:p>
+      <w:bookmarkStart w:id="0" w:name="_GoBack"/>
+      <w:bookmarkEnd w:id="0"/>
+    </w:p>
+    <w:p>
       <w:pPr>
         <w:pStyle w:val="Heading2"/>
       </w:pPr>
@@ -3581,6 +4573,7 @@
         <w:pStyle w:val="Heading2"/>
       </w:pPr>
       <w:r>
+        <w:lastRenderedPageBreak/>
         <w:t xml:space="preserve">4.2 </w:t>
       </w:r>
       <w:r>
@@ -3829,7 +4822,6 @@
         <w:ind w:left="360"/>
       </w:pPr>
       <w:r>
-        <w:lastRenderedPageBreak/>
         <w:t xml:space="preserve">Our system is currently implemented with English language for the ease of the </w:t>
       </w:r>
       <w:r>
@@ -3944,6 +4936,7 @@
         <w:ind w:left="360"/>
       </w:pPr>
       <w:r>
+        <w:lastRenderedPageBreak/>
         <w:t xml:space="preserve">We’re planning to implement a theme function to the application where the </w:t>
       </w:r>
       <w:r>
@@ -6095,6 +7088,26 @@
       </w:tblBorders>
     </w:tblPr>
   </w:style>
+  <w:style w:type="table" w:customStyle="1" w:styleId="TableGrid2">
+    <w:name w:val="Table Grid2"/>
+    <w:basedOn w:val="TableNormal"/>
+    <w:next w:val="TableGrid"/>
+    <w:uiPriority w:val="39"/>
+    <w:rsid w:val="00F31533"/>
+    <w:pPr>
+      <w:spacing w:after="0" w:line="240" w:lineRule="auto"/>
+    </w:pPr>
+    <w:tblPr>
+      <w:tblBorders>
+        <w:top w:val="single" w:sz="4" w:space="0" w:color="auto"/>
+        <w:left w:val="single" w:sz="4" w:space="0" w:color="auto"/>
+        <w:bottom w:val="single" w:sz="4" w:space="0" w:color="auto"/>
+        <w:right w:val="single" w:sz="4" w:space="0" w:color="auto"/>
+        <w:insideH w:val="single" w:sz="4" w:space="0" w:color="auto"/>
+        <w:insideV w:val="single" w:sz="4" w:space="0" w:color="auto"/>
+      </w:tblBorders>
+    </w:tblPr>
+  </w:style>
 </w:styles>
 </file>
 

</xml_diff>